<commit_message>
Writing Software development plan
</commit_message>
<xml_diff>
--- a/Initial_Stage/PhanMemXetTuyenTBD_ProjectPlan.docx
+++ b/Initial_Stage/PhanMemXetTuyenTBD_ProjectPlan.docx
@@ -329,9 +329,8 @@
           <w:sz w:val="26"/>
           <w:szCs w:val="26"/>
         </w:rPr>
-        <w:t xml:space="preserve">Nhóm thực </w:t>
-      </w:r>
-      <w:proofErr w:type="gramStart"/>
+        <w:t>Nhóm thực hiện</w:t>
+      </w:r>
       <w:r>
         <w:rPr>
           <w:rFonts w:ascii="Times New Roman" w:eastAsia="Times New Roman" w:hAnsi="Times New Roman" w:cs="Times New Roman"/>
@@ -339,26 +338,7 @@
           <w:sz w:val="26"/>
           <w:szCs w:val="26"/>
         </w:rPr>
-        <w:t>hiện</w:t>
-      </w:r>
-      <w:r>
-        <w:rPr>
-          <w:rFonts w:ascii="Times New Roman" w:eastAsia="Times New Roman" w:hAnsi="Times New Roman" w:cs="Times New Roman"/>
-          <w:color w:val="000000"/>
-          <w:sz w:val="26"/>
-          <w:szCs w:val="26"/>
-        </w:rPr>
-        <w:t xml:space="preserve"> :</w:t>
-      </w:r>
-      <w:proofErr w:type="gramEnd"/>
-      <w:r>
-        <w:rPr>
-          <w:rFonts w:ascii="Times New Roman" w:eastAsia="Times New Roman" w:hAnsi="Times New Roman" w:cs="Times New Roman"/>
-          <w:color w:val="000000"/>
-          <w:sz w:val="26"/>
-          <w:szCs w:val="26"/>
-        </w:rPr>
-        <w:t xml:space="preserve"> </w:t>
+        <w:t xml:space="preserve"> : </w:t>
       </w:r>
       <w:r>
         <w:rPr>
@@ -1977,25 +1957,7 @@
           <w:sz w:val="26"/>
           <w:szCs w:val="26"/>
         </w:rPr>
-        <w:t xml:space="preserve">Phần mềm hệ thống xét tuyển cho phép quản lý việc xét tuyển của học sinh một cách dễ dàng và tiết kiệm thời gian. Cho phép người </w:t>
-      </w:r>
-      <w:proofErr w:type="gramStart"/>
-      <w:r>
-        <w:rPr>
-          <w:rFonts w:ascii="Times New Roman" w:hAnsi="Times New Roman" w:cs="Times New Roman"/>
-          <w:sz w:val="26"/>
-          <w:szCs w:val="26"/>
-        </w:rPr>
-        <w:t>dùng(</w:t>
-      </w:r>
-      <w:proofErr w:type="gramEnd"/>
-      <w:r>
-        <w:rPr>
-          <w:rFonts w:ascii="Times New Roman" w:hAnsi="Times New Roman" w:cs="Times New Roman"/>
-          <w:sz w:val="26"/>
-          <w:szCs w:val="26"/>
-        </w:rPr>
-        <w:t>QTV, NV) dễ dàng quản lý thông tin học sinh, thông tin học bạ và điểm xét tuyển của học sinh đó.</w:t>
+        <w:t>Phần mềm hệ thống xét tuyển cho phép quản lý việc xét tuyển của học sinh một cách dễ dàng và tiết kiệm thời gian. Cho phép người dùng(QTV, NV) dễ dàng quản lý thông tin học sinh, thông tin học bạ và điểm xét tuyển của học sinh đó.</w:t>
       </w:r>
     </w:p>
     <w:p>
@@ -2241,27 +2203,7 @@
           <w:sz w:val="28"/>
           <w:szCs w:val="28"/>
         </w:rPr>
-        <w:t xml:space="preserve">Ngày bắt </w:t>
-      </w:r>
-      <w:proofErr w:type="gramStart"/>
-      <w:r>
-        <w:rPr>
-          <w:rFonts w:ascii="Times New Roman" w:hAnsi="Times New Roman" w:cs="Times New Roman"/>
-          <w:b/>
-          <w:sz w:val="28"/>
-          <w:szCs w:val="28"/>
-        </w:rPr>
-        <w:t>đầu :</w:t>
-      </w:r>
-      <w:proofErr w:type="gramEnd"/>
-      <w:r>
-        <w:rPr>
-          <w:rFonts w:ascii="Times New Roman" w:hAnsi="Times New Roman" w:cs="Times New Roman"/>
-          <w:b/>
-          <w:sz w:val="28"/>
-          <w:szCs w:val="28"/>
-        </w:rPr>
-        <w:t xml:space="preserve"> ……</w:t>
+        <w:t>Ngày bắt đầu : ……</w:t>
       </w:r>
     </w:p>
     <w:p>
@@ -2285,27 +2227,7 @@
           <w:sz w:val="28"/>
           <w:szCs w:val="28"/>
         </w:rPr>
-        <w:t xml:space="preserve">Ngày kết </w:t>
-      </w:r>
-      <w:proofErr w:type="gramStart"/>
-      <w:r>
-        <w:rPr>
-          <w:rFonts w:ascii="Times New Roman" w:hAnsi="Times New Roman" w:cs="Times New Roman"/>
-          <w:b/>
-          <w:sz w:val="28"/>
-          <w:szCs w:val="28"/>
-        </w:rPr>
-        <w:t>thúc :</w:t>
-      </w:r>
-      <w:proofErr w:type="gramEnd"/>
-      <w:r>
-        <w:rPr>
-          <w:rFonts w:ascii="Times New Roman" w:hAnsi="Times New Roman" w:cs="Times New Roman"/>
-          <w:b/>
-          <w:sz w:val="28"/>
-          <w:szCs w:val="28"/>
-        </w:rPr>
-        <w:t xml:space="preserve"> ……</w:t>
+        <w:t>Ngày kết thúc : ……</w:t>
       </w:r>
     </w:p>
     <w:p>
@@ -2329,27 +2251,7 @@
           <w:sz w:val="28"/>
           <w:szCs w:val="28"/>
         </w:rPr>
-        <w:t xml:space="preserve">Ngân sách dành cho dự </w:t>
-      </w:r>
-      <w:proofErr w:type="gramStart"/>
-      <w:r>
-        <w:rPr>
-          <w:rFonts w:ascii="Times New Roman" w:hAnsi="Times New Roman" w:cs="Times New Roman"/>
-          <w:b/>
-          <w:sz w:val="28"/>
-          <w:szCs w:val="28"/>
-        </w:rPr>
-        <w:t>án :</w:t>
-      </w:r>
-      <w:proofErr w:type="gramEnd"/>
-      <w:r>
-        <w:rPr>
-          <w:rFonts w:ascii="Times New Roman" w:hAnsi="Times New Roman" w:cs="Times New Roman"/>
-          <w:b/>
-          <w:sz w:val="28"/>
-          <w:szCs w:val="28"/>
-        </w:rPr>
-        <w:t xml:space="preserve"> ……</w:t>
+        <w:t>Ngân sách dành cho dự án : ……</w:t>
       </w:r>
     </w:p>
     <w:p>
@@ -2405,27 +2307,7 @@
           <w:sz w:val="28"/>
           <w:szCs w:val="28"/>
         </w:rPr>
-        <w:t>Mục đích của dự án (Project objective</w:t>
-      </w:r>
-      <w:proofErr w:type="gramStart"/>
-      <w:r>
-        <w:rPr>
-          <w:rFonts w:ascii="Times New Roman" w:hAnsi="Times New Roman" w:cs="Times New Roman"/>
-          <w:b/>
-          <w:sz w:val="28"/>
-          <w:szCs w:val="28"/>
-        </w:rPr>
-        <w:t>) :</w:t>
-      </w:r>
-      <w:proofErr w:type="gramEnd"/>
-      <w:r>
-        <w:rPr>
-          <w:rFonts w:ascii="Times New Roman" w:hAnsi="Times New Roman" w:cs="Times New Roman"/>
-          <w:b/>
-          <w:sz w:val="28"/>
-          <w:szCs w:val="28"/>
-        </w:rPr>
-        <w:t xml:space="preserve"> </w:t>
+        <w:t xml:space="preserve">Mục đích của dự án (Project objective) : </w:t>
       </w:r>
       <w:r>
         <w:rPr>
@@ -3229,30 +3111,2441 @@
     <w:p>
       <w:pPr>
         <w:pStyle w:val="ListParagraph"/>
+        <w:rPr>
+          <w:rFonts w:ascii="Times New Roman" w:hAnsi="Times New Roman" w:cs="Times New Roman"/>
+          <w:b/>
+          <w:sz w:val="28"/>
+          <w:szCs w:val="28"/>
+        </w:rPr>
+      </w:pPr>
+    </w:p>
+    <w:p>
+      <w:pPr>
+        <w:pStyle w:val="ListParagraph"/>
+        <w:rPr>
+          <w:rFonts w:ascii="Times New Roman" w:hAnsi="Times New Roman" w:cs="Times New Roman"/>
+          <w:b/>
+          <w:sz w:val="28"/>
+          <w:szCs w:val="28"/>
+        </w:rPr>
+      </w:pPr>
+    </w:p>
+    <w:p>
+      <w:pPr>
+        <w:pStyle w:val="ListParagraph"/>
+        <w:numPr>
+          <w:ilvl w:val="0"/>
+          <w:numId w:val="1"/>
+        </w:numPr>
+        <w:rPr>
+          <w:rFonts w:ascii="Times New Roman" w:hAnsi="Times New Roman" w:cs="Times New Roman"/>
+          <w:b/>
+          <w:sz w:val="28"/>
+          <w:szCs w:val="28"/>
+        </w:rPr>
+      </w:pPr>
+      <w:r>
+        <w:rPr>
+          <w:rFonts w:ascii="Times New Roman" w:hAnsi="Times New Roman" w:cs="Times New Roman"/>
+          <w:b/>
+          <w:sz w:val="28"/>
+          <w:szCs w:val="28"/>
+        </w:rPr>
+        <w:t>Bảng danh sách các stakeholders</w:t>
+      </w:r>
+    </w:p>
+    <w:tbl>
+      <w:tblPr>
+        <w:tblW w:w="10471" w:type="dxa"/>
+        <w:tblInd w:w="119" w:type="dxa"/>
+        <w:tblBorders>
+          <w:top w:val="single" w:sz="4" w:space="0" w:color="000000"/>
+          <w:left w:val="single" w:sz="4" w:space="0" w:color="000000"/>
+          <w:bottom w:val="single" w:sz="4" w:space="0" w:color="000000"/>
+          <w:right w:val="single" w:sz="4" w:space="0" w:color="000000"/>
+          <w:insideH w:val="single" w:sz="4" w:space="0" w:color="000000"/>
+          <w:insideV w:val="single" w:sz="4" w:space="0" w:color="000000"/>
+        </w:tblBorders>
+        <w:tblLayout w:type="fixed"/>
+        <w:tblCellMar>
+          <w:left w:w="0" w:type="dxa"/>
+          <w:right w:w="0" w:type="dxa"/>
+        </w:tblCellMar>
+        <w:tblLook w:val="01E0" w:firstRow="1" w:lastRow="1" w:firstColumn="1" w:lastColumn="1" w:noHBand="0" w:noVBand="0"/>
+      </w:tblPr>
+      <w:tblGrid>
+        <w:gridCol w:w="1638"/>
+        <w:gridCol w:w="1848"/>
+        <w:gridCol w:w="1383"/>
+        <w:gridCol w:w="1762"/>
+        <w:gridCol w:w="1098"/>
+        <w:gridCol w:w="1371"/>
+        <w:gridCol w:w="1371"/>
+      </w:tblGrid>
+      <w:tr>
+        <w:trPr>
+          <w:trHeight w:val="865"/>
+        </w:trPr>
+        <w:tc>
+          <w:tcPr>
+            <w:tcW w:w="1638" w:type="dxa"/>
+            <w:shd w:val="clear" w:color="auto" w:fill="2B5C85"/>
+          </w:tcPr>
+          <w:p>
+            <w:pPr>
+              <w:pStyle w:val="TableParagraph"/>
+              <w:spacing w:before="113"/>
+              <w:rPr>
+                <w:sz w:val="26"/>
+                <w:szCs w:val="26"/>
+              </w:rPr>
+            </w:pPr>
+            <w:r>
+              <w:rPr>
+                <w:sz w:val="26"/>
+                <w:szCs w:val="26"/>
+              </w:rPr>
+              <w:t>Name</w:t>
+            </w:r>
+          </w:p>
+        </w:tc>
+        <w:tc>
+          <w:tcPr>
+            <w:tcW w:w="1848" w:type="dxa"/>
+            <w:shd w:val="clear" w:color="auto" w:fill="2B5C85"/>
+          </w:tcPr>
+          <w:p>
+            <w:pPr>
+              <w:pStyle w:val="TableParagraph"/>
+              <w:spacing w:before="113"/>
+              <w:rPr>
+                <w:sz w:val="26"/>
+                <w:szCs w:val="26"/>
+              </w:rPr>
+            </w:pPr>
+            <w:r>
+              <w:rPr>
+                <w:sz w:val="26"/>
+                <w:szCs w:val="26"/>
+              </w:rPr>
+              <w:t>Position</w:t>
+            </w:r>
+          </w:p>
+          <w:p>
+            <w:pPr>
+              <w:pStyle w:val="TableParagraph"/>
+              <w:rPr>
+                <w:sz w:val="26"/>
+                <w:szCs w:val="26"/>
+              </w:rPr>
+            </w:pPr>
+            <w:r>
+              <w:rPr>
+                <w:sz w:val="26"/>
+                <w:szCs w:val="26"/>
+              </w:rPr>
+              <w:t>/Role</w:t>
+            </w:r>
+          </w:p>
+        </w:tc>
+        <w:tc>
+          <w:tcPr>
+            <w:tcW w:w="1383" w:type="dxa"/>
+            <w:shd w:val="clear" w:color="auto" w:fill="2B5C85"/>
+          </w:tcPr>
+          <w:p>
+            <w:pPr>
+              <w:pStyle w:val="TableParagraph"/>
+              <w:spacing w:before="113"/>
+              <w:rPr>
+                <w:sz w:val="26"/>
+                <w:szCs w:val="26"/>
+                <w:lang w:val="en-US"/>
+              </w:rPr>
+            </w:pPr>
+            <w:r>
+              <w:rPr>
+                <w:sz w:val="26"/>
+                <w:szCs w:val="26"/>
+                <w:lang w:val="en-US"/>
+              </w:rPr>
+              <w:t>Internal/External</w:t>
+            </w:r>
+          </w:p>
+        </w:tc>
+        <w:tc>
+          <w:tcPr>
+            <w:tcW w:w="1762" w:type="dxa"/>
+            <w:shd w:val="clear" w:color="auto" w:fill="2B5C85"/>
+          </w:tcPr>
+          <w:p>
+            <w:pPr>
+              <w:pStyle w:val="TableParagraph"/>
+              <w:spacing w:before="113"/>
+              <w:rPr>
+                <w:sz w:val="26"/>
+                <w:szCs w:val="26"/>
+              </w:rPr>
+            </w:pPr>
+            <w:r>
+              <w:rPr>
+                <w:sz w:val="26"/>
+                <w:szCs w:val="26"/>
+              </w:rPr>
+              <w:t>Contacts</w:t>
+            </w:r>
+          </w:p>
+        </w:tc>
+        <w:tc>
+          <w:tcPr>
+            <w:tcW w:w="1098" w:type="dxa"/>
+            <w:shd w:val="clear" w:color="auto" w:fill="2B5C85"/>
+          </w:tcPr>
+          <w:p>
+            <w:pPr>
+              <w:pStyle w:val="TableParagraph"/>
+              <w:spacing w:before="113"/>
+              <w:rPr>
+                <w:sz w:val="26"/>
+                <w:szCs w:val="26"/>
+              </w:rPr>
+            </w:pPr>
+            <w:r>
+              <w:rPr>
+                <w:sz w:val="26"/>
+                <w:szCs w:val="26"/>
+              </w:rPr>
+              <w:t>Supports</w:t>
+            </w:r>
+          </w:p>
+          <w:p>
+            <w:pPr>
+              <w:pStyle w:val="TableParagraph"/>
+              <w:rPr>
+                <w:sz w:val="26"/>
+                <w:szCs w:val="26"/>
+              </w:rPr>
+            </w:pPr>
+            <w:r>
+              <w:rPr>
+                <w:sz w:val="26"/>
+                <w:szCs w:val="26"/>
+              </w:rPr>
+              <w:t>/</w:t>
+            </w:r>
+            <w:r>
+              <w:rPr>
+                <w:spacing w:val="-5"/>
+                <w:sz w:val="26"/>
+                <w:szCs w:val="26"/>
+              </w:rPr>
+              <w:t xml:space="preserve"> </w:t>
+            </w:r>
+            <w:r>
+              <w:rPr>
+                <w:sz w:val="26"/>
+                <w:szCs w:val="26"/>
+              </w:rPr>
+              <w:t>Neutral</w:t>
+            </w:r>
+          </w:p>
+          <w:p>
+            <w:pPr>
+              <w:pStyle w:val="TableParagraph"/>
+              <w:spacing w:before="1"/>
+              <w:rPr>
+                <w:sz w:val="26"/>
+                <w:szCs w:val="26"/>
+              </w:rPr>
+            </w:pPr>
+            <w:r>
+              <w:rPr>
+                <w:sz w:val="26"/>
+                <w:szCs w:val="26"/>
+              </w:rPr>
+              <w:t>/</w:t>
+            </w:r>
+            <w:r>
+              <w:rPr>
+                <w:spacing w:val="-4"/>
+                <w:sz w:val="26"/>
+                <w:szCs w:val="26"/>
+              </w:rPr>
+              <w:t xml:space="preserve"> </w:t>
+            </w:r>
+            <w:r>
+              <w:rPr>
+                <w:sz w:val="26"/>
+                <w:szCs w:val="26"/>
+              </w:rPr>
+              <w:t>Resists</w:t>
+            </w:r>
+          </w:p>
+        </w:tc>
+        <w:tc>
+          <w:tcPr>
+            <w:tcW w:w="1371" w:type="dxa"/>
+            <w:shd w:val="clear" w:color="auto" w:fill="2B5C85"/>
+          </w:tcPr>
+          <w:p>
+            <w:pPr>
+              <w:pStyle w:val="TableParagraph"/>
+              <w:spacing w:before="113"/>
+              <w:rPr>
+                <w:sz w:val="26"/>
+                <w:szCs w:val="26"/>
+              </w:rPr>
+            </w:pPr>
+            <w:r>
+              <w:rPr>
+                <w:sz w:val="26"/>
+                <w:szCs w:val="26"/>
+              </w:rPr>
+              <w:t xml:space="preserve">Major </w:t>
+            </w:r>
+            <w:r>
+              <w:rPr>
+                <w:w w:val="95"/>
+                <w:sz w:val="26"/>
+                <w:szCs w:val="26"/>
+              </w:rPr>
+              <w:t>Requirement</w:t>
+            </w:r>
+          </w:p>
+        </w:tc>
+        <w:tc>
+          <w:tcPr>
+            <w:tcW w:w="1371" w:type="dxa"/>
+            <w:shd w:val="clear" w:color="auto" w:fill="2B5C85"/>
+          </w:tcPr>
+          <w:p>
+            <w:pPr>
+              <w:pStyle w:val="TableParagraph"/>
+              <w:spacing w:before="113"/>
+              <w:rPr>
+                <w:sz w:val="26"/>
+                <w:szCs w:val="26"/>
+              </w:rPr>
+            </w:pPr>
+            <w:r>
+              <w:rPr>
+                <w:sz w:val="26"/>
+                <w:szCs w:val="26"/>
+              </w:rPr>
+              <w:t xml:space="preserve">Main </w:t>
+            </w:r>
+            <w:r>
+              <w:rPr>
+                <w:w w:val="95"/>
+                <w:sz w:val="26"/>
+                <w:szCs w:val="26"/>
+              </w:rPr>
+              <w:t>Expectation</w:t>
+            </w:r>
+          </w:p>
+        </w:tc>
+      </w:tr>
+      <w:tr>
+        <w:trPr>
+          <w:trHeight w:val="1895"/>
+        </w:trPr>
+        <w:tc>
+          <w:tcPr>
+            <w:tcW w:w="1638" w:type="dxa"/>
+          </w:tcPr>
+          <w:p>
+            <w:pPr>
+              <w:pStyle w:val="TableParagraph"/>
+              <w:spacing w:line="237" w:lineRule="auto"/>
+              <w:ind w:right="309"/>
+              <w:rPr>
+                <w:sz w:val="26"/>
+                <w:szCs w:val="26"/>
+                <w:lang w:val="en-US"/>
+              </w:rPr>
+            </w:pPr>
+            <w:r>
+              <w:rPr>
+                <w:sz w:val="26"/>
+                <w:szCs w:val="26"/>
+                <w:lang w:val="en-US"/>
+              </w:rPr>
+              <w:lastRenderedPageBreak/>
+              <w:t>Nguyễn Đăng Bắc</w:t>
+            </w:r>
+          </w:p>
+        </w:tc>
+        <w:tc>
+          <w:tcPr>
+            <w:tcW w:w="1848" w:type="dxa"/>
+          </w:tcPr>
+          <w:p>
+            <w:pPr>
+              <w:pStyle w:val="TableParagraph"/>
+              <w:spacing w:line="237" w:lineRule="auto"/>
+              <w:rPr>
+                <w:sz w:val="26"/>
+                <w:szCs w:val="26"/>
+              </w:rPr>
+            </w:pPr>
+            <w:r>
+              <w:rPr>
+                <w:sz w:val="26"/>
+                <w:szCs w:val="26"/>
+              </w:rPr>
+              <w:t xml:space="preserve">Project </w:t>
+            </w:r>
+            <w:r>
+              <w:rPr>
+                <w:w w:val="95"/>
+                <w:sz w:val="26"/>
+                <w:szCs w:val="26"/>
+              </w:rPr>
+              <w:t>Manager</w:t>
+            </w:r>
+          </w:p>
+        </w:tc>
+        <w:tc>
+          <w:tcPr>
+            <w:tcW w:w="1383" w:type="dxa"/>
+          </w:tcPr>
+          <w:p>
+            <w:pPr>
+              <w:pStyle w:val="TableParagraph"/>
+              <w:spacing w:before="61"/>
+              <w:rPr>
+                <w:lang w:val="en-US"/>
+              </w:rPr>
+            </w:pPr>
+            <w:r>
+              <w:rPr>
+                <w:lang w:val="en-US"/>
+              </w:rPr>
+              <w:t>Internal</w:t>
+            </w:r>
+          </w:p>
+        </w:tc>
+        <w:tc>
+          <w:tcPr>
+            <w:tcW w:w="1762" w:type="dxa"/>
+          </w:tcPr>
+          <w:p>
+            <w:pPr>
+              <w:pStyle w:val="TableParagraph"/>
+              <w:spacing w:before="61"/>
+              <w:rPr>
+                <w:sz w:val="26"/>
+                <w:szCs w:val="26"/>
+              </w:rPr>
+            </w:pPr>
+            <w:hyperlink r:id="rId15" w:history="1">
+              <w:r>
+                <w:rPr>
+                  <w:rStyle w:val="Hyperlink"/>
+                  <w:sz w:val="20"/>
+                  <w:szCs w:val="20"/>
+                </w:rPr>
+                <w:t>https://www.facebook.com/profile.php?</w:t>
+              </w:r>
+              <w:r>
+                <w:rPr>
+                  <w:rStyle w:val="Hyperlink"/>
+                  <w:sz w:val="20"/>
+                  <w:szCs w:val="20"/>
+                </w:rPr>
+                <w:br/>
+                <w:t>id=100010221614956</w:t>
+              </w:r>
+            </w:hyperlink>
+          </w:p>
+        </w:tc>
+        <w:tc>
+          <w:tcPr>
+            <w:tcW w:w="1098" w:type="dxa"/>
+          </w:tcPr>
+          <w:p>
+            <w:pPr>
+              <w:pStyle w:val="TableParagraph"/>
+              <w:spacing w:line="225" w:lineRule="exact"/>
+              <w:rPr>
+                <w:sz w:val="26"/>
+                <w:szCs w:val="26"/>
+              </w:rPr>
+            </w:pPr>
+            <w:r>
+              <w:rPr>
+                <w:sz w:val="26"/>
+                <w:szCs w:val="26"/>
+              </w:rPr>
+              <w:t>Resists</w:t>
+            </w:r>
+          </w:p>
+        </w:tc>
+        <w:tc>
+          <w:tcPr>
+            <w:tcW w:w="1371" w:type="dxa"/>
+          </w:tcPr>
+          <w:p>
+            <w:pPr>
+              <w:pStyle w:val="TableParagraph"/>
+              <w:ind w:right="201"/>
+              <w:rPr>
+                <w:sz w:val="26"/>
+                <w:szCs w:val="26"/>
+              </w:rPr>
+            </w:pPr>
+            <w:r>
+              <w:rPr>
+                <w:sz w:val="26"/>
+                <w:szCs w:val="26"/>
+              </w:rPr>
+              <w:t>Kiểm soát dự án hiệu quả nhất có thể</w:t>
+            </w:r>
+          </w:p>
+        </w:tc>
+        <w:tc>
+          <w:tcPr>
+            <w:tcW w:w="1371" w:type="dxa"/>
+          </w:tcPr>
+          <w:p>
+            <w:pPr>
+              <w:pStyle w:val="TableParagraph"/>
+              <w:ind w:right="87"/>
+              <w:rPr>
+                <w:sz w:val="26"/>
+                <w:szCs w:val="26"/>
+              </w:rPr>
+            </w:pPr>
+            <w:r>
+              <w:rPr>
+                <w:sz w:val="26"/>
+                <w:szCs w:val="26"/>
+              </w:rPr>
+              <w:t>+ Dự án tiến hành thành công và có lãi.</w:t>
+            </w:r>
+          </w:p>
+        </w:tc>
+      </w:tr>
+      <w:tr>
+        <w:trPr>
+          <w:trHeight w:val="1712"/>
+        </w:trPr>
+        <w:tc>
+          <w:tcPr>
+            <w:tcW w:w="1638" w:type="dxa"/>
+          </w:tcPr>
+          <w:p>
+            <w:pPr>
+              <w:pStyle w:val="TableParagraph"/>
+              <w:ind w:right="309"/>
+              <w:rPr>
+                <w:sz w:val="26"/>
+                <w:szCs w:val="26"/>
+                <w:lang w:val="en-US"/>
+              </w:rPr>
+            </w:pPr>
+            <w:r>
+              <w:rPr>
+                <w:sz w:val="26"/>
+                <w:szCs w:val="26"/>
+                <w:lang w:val="en-US"/>
+              </w:rPr>
+              <w:t>Lê Vĩnh Ngà</w:t>
+            </w:r>
+          </w:p>
+        </w:tc>
+        <w:tc>
+          <w:tcPr>
+            <w:tcW w:w="1848" w:type="dxa"/>
+          </w:tcPr>
+          <w:p>
+            <w:pPr>
+              <w:pStyle w:val="TableParagraph"/>
+              <w:ind w:right="351"/>
+              <w:rPr>
+                <w:sz w:val="26"/>
+                <w:szCs w:val="26"/>
+              </w:rPr>
+            </w:pPr>
+            <w:r>
+              <w:rPr>
+                <w:sz w:val="26"/>
+                <w:szCs w:val="26"/>
+              </w:rPr>
+              <w:t>Design &amp; Analysis System</w:t>
+            </w:r>
+          </w:p>
+        </w:tc>
+        <w:tc>
+          <w:tcPr>
+            <w:tcW w:w="1383" w:type="dxa"/>
+          </w:tcPr>
+          <w:p>
+            <w:pPr>
+              <w:pStyle w:val="TableParagraph"/>
+              <w:spacing w:before="65" w:line="228" w:lineRule="exact"/>
+              <w:ind w:right="483"/>
+              <w:rPr>
+                <w:sz w:val="26"/>
+                <w:szCs w:val="26"/>
+                <w:lang w:val="en-US"/>
+              </w:rPr>
+            </w:pPr>
+            <w:r>
+              <w:rPr>
+                <w:lang w:val="en-US"/>
+              </w:rPr>
+              <w:t>Internal</w:t>
+            </w:r>
+          </w:p>
+        </w:tc>
+        <w:tc>
+          <w:tcPr>
+            <w:tcW w:w="1762" w:type="dxa"/>
+          </w:tcPr>
+          <w:p>
+            <w:pPr>
+              <w:pStyle w:val="TableParagraph"/>
+              <w:spacing w:before="65" w:line="228" w:lineRule="exact"/>
+              <w:ind w:right="483"/>
+              <w:rPr>
+                <w:rFonts w:ascii="Arial"/>
+                <w:sz w:val="26"/>
+                <w:szCs w:val="26"/>
+                <w:lang w:val="en-US"/>
+              </w:rPr>
+            </w:pPr>
+            <w:r>
+              <w:rPr>
+                <w:sz w:val="26"/>
+                <w:szCs w:val="26"/>
+                <w:lang w:val="en-US"/>
+              </w:rPr>
+              <w:t>…</w:t>
+            </w:r>
+          </w:p>
+        </w:tc>
+        <w:tc>
+          <w:tcPr>
+            <w:tcW w:w="1098" w:type="dxa"/>
+          </w:tcPr>
+          <w:p>
+            <w:pPr>
+              <w:pStyle w:val="TableParagraph"/>
+              <w:spacing w:line="223" w:lineRule="exact"/>
+              <w:rPr>
+                <w:sz w:val="26"/>
+                <w:szCs w:val="26"/>
+              </w:rPr>
+            </w:pPr>
+            <w:r>
+              <w:rPr>
+                <w:sz w:val="26"/>
+                <w:szCs w:val="26"/>
+              </w:rPr>
+              <w:t>Resists</w:t>
+            </w:r>
+          </w:p>
+        </w:tc>
+        <w:tc>
+          <w:tcPr>
+            <w:tcW w:w="1371" w:type="dxa"/>
+          </w:tcPr>
+          <w:p>
+            <w:pPr>
+              <w:pStyle w:val="TableParagraph"/>
+              <w:ind w:right="104"/>
+              <w:rPr>
+                <w:sz w:val="26"/>
+                <w:szCs w:val="26"/>
+              </w:rPr>
+            </w:pPr>
+            <w:r>
+              <w:rPr>
+                <w:sz w:val="26"/>
+                <w:szCs w:val="26"/>
+              </w:rPr>
+              <w:t>Thiết kế một hệ thống hiệu quả</w:t>
+            </w:r>
+          </w:p>
+        </w:tc>
+        <w:tc>
+          <w:tcPr>
+            <w:tcW w:w="1371" w:type="dxa"/>
+          </w:tcPr>
+          <w:p>
+            <w:pPr>
+              <w:pStyle w:val="TableParagraph"/>
+              <w:ind w:right="221"/>
+              <w:rPr>
+                <w:sz w:val="26"/>
+                <w:szCs w:val="26"/>
+              </w:rPr>
+            </w:pPr>
+            <w:r>
+              <w:rPr>
+                <w:sz w:val="26"/>
+                <w:szCs w:val="26"/>
+              </w:rPr>
+              <w:t>+ Hệ thống vận hành đúng yêu cầu</w:t>
+            </w:r>
+          </w:p>
+        </w:tc>
+      </w:tr>
+      <w:tr>
+        <w:trPr>
+          <w:trHeight w:val="1895"/>
+        </w:trPr>
+        <w:tc>
+          <w:tcPr>
+            <w:tcW w:w="1638" w:type="dxa"/>
+          </w:tcPr>
+          <w:p>
+            <w:pPr>
+              <w:pStyle w:val="TableParagraph"/>
+              <w:ind w:right="432"/>
+              <w:rPr>
+                <w:sz w:val="26"/>
+                <w:szCs w:val="26"/>
+                <w:lang w:val="en-US"/>
+              </w:rPr>
+            </w:pPr>
+            <w:r>
+              <w:rPr>
+                <w:sz w:val="26"/>
+                <w:szCs w:val="26"/>
+                <w:lang w:val="en-US"/>
+              </w:rPr>
+              <w:t>Hoàng Xuân Đình</w:t>
+            </w:r>
+          </w:p>
+        </w:tc>
+        <w:tc>
+          <w:tcPr>
+            <w:tcW w:w="1848" w:type="dxa"/>
+          </w:tcPr>
+          <w:p>
+            <w:pPr>
+              <w:pStyle w:val="TableParagraph"/>
+              <w:ind w:right="351"/>
+              <w:rPr>
+                <w:sz w:val="26"/>
+                <w:szCs w:val="26"/>
+              </w:rPr>
+            </w:pPr>
+            <w:r>
+              <w:rPr>
+                <w:sz w:val="26"/>
+                <w:szCs w:val="26"/>
+              </w:rPr>
+              <w:t>Design &amp; Code Module</w:t>
+            </w:r>
+          </w:p>
+        </w:tc>
+        <w:tc>
+          <w:tcPr>
+            <w:tcW w:w="1383" w:type="dxa"/>
+          </w:tcPr>
+          <w:p>
+            <w:pPr>
+              <w:pStyle w:val="TableParagraph"/>
+              <w:spacing w:before="61"/>
+            </w:pPr>
+            <w:r>
+              <w:rPr>
+                <w:lang w:val="en-US"/>
+              </w:rPr>
+              <w:t>Internal</w:t>
+            </w:r>
+          </w:p>
+        </w:tc>
+        <w:tc>
+          <w:tcPr>
+            <w:tcW w:w="1762" w:type="dxa"/>
+          </w:tcPr>
+          <w:p>
+            <w:pPr>
+              <w:pStyle w:val="TableParagraph"/>
+              <w:spacing w:before="61"/>
+              <w:rPr>
+                <w:sz w:val="26"/>
+                <w:szCs w:val="26"/>
+              </w:rPr>
+            </w:pPr>
+            <w:hyperlink r:id="rId16" w:history="1">
+              <w:r>
+                <w:rPr>
+                  <w:rStyle w:val="Hyperlink"/>
+                  <w:sz w:val="20"/>
+                  <w:szCs w:val="20"/>
+                </w:rPr>
+                <w:t>https://www.facebook.com</w:t>
+              </w:r>
+            </w:hyperlink>
+            <w:r>
+              <w:rPr>
+                <w:sz w:val="20"/>
+                <w:szCs w:val="20"/>
+              </w:rPr>
+              <w:br/>
+              <w:t>/</w:t>
+            </w:r>
+            <w:hyperlink r:id="rId17" w:history="1">
+              <w:r>
+                <w:rPr>
+                  <w:rStyle w:val="Hyperlink"/>
+                  <w:sz w:val="20"/>
+                  <w:szCs w:val="20"/>
+                </w:rPr>
+                <w:t>xuandinh1999</w:t>
+              </w:r>
+            </w:hyperlink>
+          </w:p>
+        </w:tc>
+        <w:tc>
+          <w:tcPr>
+            <w:tcW w:w="1098" w:type="dxa"/>
+          </w:tcPr>
+          <w:p>
+            <w:pPr>
+              <w:pStyle w:val="TableParagraph"/>
+              <w:spacing w:line="223" w:lineRule="exact"/>
+              <w:rPr>
+                <w:sz w:val="26"/>
+                <w:szCs w:val="26"/>
+              </w:rPr>
+            </w:pPr>
+            <w:r>
+              <w:rPr>
+                <w:sz w:val="26"/>
+                <w:szCs w:val="26"/>
+              </w:rPr>
+              <w:t>Resists</w:t>
+            </w:r>
+          </w:p>
+        </w:tc>
+        <w:tc>
+          <w:tcPr>
+            <w:tcW w:w="1371" w:type="dxa"/>
+          </w:tcPr>
+          <w:p>
+            <w:pPr>
+              <w:pStyle w:val="TableParagraph"/>
+              <w:ind w:right="184"/>
+              <w:rPr>
+                <w:sz w:val="26"/>
+                <w:szCs w:val="26"/>
+              </w:rPr>
+            </w:pPr>
+            <w:r>
+              <w:rPr>
+                <w:sz w:val="26"/>
+                <w:szCs w:val="26"/>
+              </w:rPr>
+              <w:t>Code hoàn chỉnh module yêu cầu</w:t>
+            </w:r>
+          </w:p>
+        </w:tc>
+        <w:tc>
+          <w:tcPr>
+            <w:tcW w:w="1371" w:type="dxa"/>
+          </w:tcPr>
+          <w:p>
+            <w:pPr>
+              <w:pStyle w:val="TableParagraph"/>
+              <w:ind w:right="203"/>
+              <w:rPr>
+                <w:sz w:val="26"/>
+                <w:szCs w:val="26"/>
+              </w:rPr>
+            </w:pPr>
+            <w:r>
+              <w:rPr>
+                <w:sz w:val="26"/>
+                <w:szCs w:val="26"/>
+              </w:rPr>
+              <w:t>+ Hệ thống vận hành đúng yêu cầu</w:t>
+            </w:r>
+          </w:p>
+        </w:tc>
+      </w:tr>
+      <w:tr>
+        <w:trPr>
+          <w:trHeight w:val="1895"/>
+        </w:trPr>
+        <w:tc>
+          <w:tcPr>
+            <w:tcW w:w="1638" w:type="dxa"/>
+          </w:tcPr>
+          <w:p>
+            <w:pPr>
+              <w:pStyle w:val="TableParagraph"/>
+              <w:ind w:right="432"/>
+              <w:rPr>
+                <w:sz w:val="26"/>
+                <w:szCs w:val="26"/>
+                <w:lang w:val="en-US"/>
+              </w:rPr>
+            </w:pPr>
+            <w:r>
+              <w:rPr>
+                <w:sz w:val="26"/>
+                <w:szCs w:val="26"/>
+                <w:lang w:val="en-US"/>
+              </w:rPr>
+              <w:t>Nguyễn Hoàng Duy</w:t>
+            </w:r>
+          </w:p>
+        </w:tc>
+        <w:tc>
+          <w:tcPr>
+            <w:tcW w:w="1848" w:type="dxa"/>
+          </w:tcPr>
+          <w:p>
+            <w:pPr>
+              <w:pStyle w:val="TableParagraph"/>
+              <w:ind w:right="351"/>
+              <w:rPr>
+                <w:sz w:val="26"/>
+                <w:szCs w:val="26"/>
+                <w:lang w:val="en-US"/>
+              </w:rPr>
+            </w:pPr>
+            <w:r>
+              <w:rPr>
+                <w:sz w:val="26"/>
+                <w:szCs w:val="26"/>
+                <w:lang w:val="en-US"/>
+              </w:rPr>
+              <w:t>Design &amp; Code Module</w:t>
+            </w:r>
+          </w:p>
+        </w:tc>
+        <w:tc>
+          <w:tcPr>
+            <w:tcW w:w="1383" w:type="dxa"/>
+          </w:tcPr>
+          <w:p>
+            <w:pPr>
+              <w:pStyle w:val="TableParagraph"/>
+              <w:spacing w:before="52"/>
+            </w:pPr>
+            <w:r>
+              <w:rPr>
+                <w:lang w:val="en-US"/>
+              </w:rPr>
+              <w:t>Internal</w:t>
+            </w:r>
+          </w:p>
+        </w:tc>
+        <w:tc>
+          <w:tcPr>
+            <w:tcW w:w="1762" w:type="dxa"/>
+          </w:tcPr>
+          <w:p>
+            <w:pPr>
+              <w:pStyle w:val="TableParagraph"/>
+              <w:spacing w:before="52"/>
+              <w:rPr>
+                <w:sz w:val="26"/>
+                <w:szCs w:val="26"/>
+              </w:rPr>
+            </w:pPr>
+            <w:hyperlink r:id="rId18" w:history="1">
+              <w:r>
+                <w:rPr>
+                  <w:rStyle w:val="Hyperlink"/>
+                  <w:sz w:val="20"/>
+                  <w:szCs w:val="20"/>
+                </w:rPr>
+                <w:t>https://www.facebook.com</w:t>
+              </w:r>
+            </w:hyperlink>
+            <w:r>
+              <w:rPr>
+                <w:sz w:val="20"/>
+                <w:szCs w:val="20"/>
+              </w:rPr>
+              <w:br/>
+              <w:t>/</w:t>
+            </w:r>
+            <w:hyperlink r:id="rId19" w:history="1">
+              <w:r>
+                <w:rPr>
+                  <w:rStyle w:val="Hyperlink"/>
+                  <w:sz w:val="20"/>
+                  <w:szCs w:val="20"/>
+                </w:rPr>
+                <w:t>lHoangSoftl</w:t>
+              </w:r>
+            </w:hyperlink>
+          </w:p>
+        </w:tc>
+        <w:tc>
+          <w:tcPr>
+            <w:tcW w:w="1098" w:type="dxa"/>
+          </w:tcPr>
+          <w:p>
+            <w:pPr>
+              <w:pStyle w:val="TableParagraph"/>
+              <w:spacing w:line="223" w:lineRule="exact"/>
+              <w:rPr>
+                <w:sz w:val="26"/>
+                <w:szCs w:val="26"/>
+              </w:rPr>
+            </w:pPr>
+          </w:p>
+        </w:tc>
+        <w:tc>
+          <w:tcPr>
+            <w:tcW w:w="1371" w:type="dxa"/>
+          </w:tcPr>
+          <w:p>
+            <w:pPr>
+              <w:pStyle w:val="TableParagraph"/>
+              <w:ind w:right="184"/>
+              <w:rPr>
+                <w:sz w:val="26"/>
+                <w:szCs w:val="26"/>
+              </w:rPr>
+            </w:pPr>
+            <w:r>
+              <w:rPr>
+                <w:sz w:val="26"/>
+                <w:szCs w:val="26"/>
+              </w:rPr>
+              <w:t>Code hoàn chỉnh module yêu cầu</w:t>
+            </w:r>
+          </w:p>
+        </w:tc>
+        <w:tc>
+          <w:tcPr>
+            <w:tcW w:w="1371" w:type="dxa"/>
+          </w:tcPr>
+          <w:p>
+            <w:pPr>
+              <w:pStyle w:val="TableParagraph"/>
+              <w:ind w:right="203"/>
+              <w:rPr>
+                <w:sz w:val="26"/>
+                <w:szCs w:val="26"/>
+              </w:rPr>
+            </w:pPr>
+            <w:r>
+              <w:rPr>
+                <w:sz w:val="26"/>
+                <w:szCs w:val="26"/>
+              </w:rPr>
+              <w:t>+ Hệ thống vận hành đúng yêu cầu</w:t>
+            </w:r>
+          </w:p>
+        </w:tc>
+      </w:tr>
+      <w:tr>
+        <w:trPr>
+          <w:trHeight w:val="1895"/>
+        </w:trPr>
+        <w:tc>
+          <w:tcPr>
+            <w:tcW w:w="1638" w:type="dxa"/>
+          </w:tcPr>
+          <w:p>
+            <w:pPr>
+              <w:pStyle w:val="TableParagraph"/>
+              <w:ind w:right="432"/>
+              <w:rPr>
+                <w:sz w:val="26"/>
+                <w:szCs w:val="26"/>
+                <w:lang w:val="en-US"/>
+              </w:rPr>
+            </w:pPr>
+            <w:r>
+              <w:rPr>
+                <w:sz w:val="26"/>
+                <w:szCs w:val="26"/>
+                <w:lang w:val="en-US"/>
+              </w:rPr>
+              <w:t>Học sinh/Phụ Huynh</w:t>
+            </w:r>
+          </w:p>
+        </w:tc>
+        <w:tc>
+          <w:tcPr>
+            <w:tcW w:w="1848" w:type="dxa"/>
+          </w:tcPr>
+          <w:p>
+            <w:pPr>
+              <w:pStyle w:val="TableParagraph"/>
+              <w:ind w:right="351"/>
+              <w:rPr>
+                <w:sz w:val="26"/>
+                <w:szCs w:val="26"/>
+                <w:lang w:val="en-US"/>
+              </w:rPr>
+            </w:pPr>
+            <w:r>
+              <w:rPr>
+                <w:sz w:val="26"/>
+                <w:szCs w:val="26"/>
+                <w:lang w:val="en-US"/>
+              </w:rPr>
+              <w:t>Người dùng phần mềm</w:t>
+            </w:r>
+          </w:p>
+        </w:tc>
+        <w:tc>
+          <w:tcPr>
+            <w:tcW w:w="1383" w:type="dxa"/>
+          </w:tcPr>
+          <w:p>
+            <w:pPr>
+              <w:pStyle w:val="TableParagraph"/>
+              <w:spacing w:before="52"/>
+              <w:rPr>
+                <w:lang w:val="en-US"/>
+              </w:rPr>
+            </w:pPr>
+            <w:r>
+              <w:rPr>
+                <w:lang w:val="en-US"/>
+              </w:rPr>
+              <w:t>External</w:t>
+            </w:r>
+          </w:p>
+        </w:tc>
+        <w:tc>
+          <w:tcPr>
+            <w:tcW w:w="1762" w:type="dxa"/>
+          </w:tcPr>
+          <w:p>
+            <w:pPr>
+              <w:pStyle w:val="TableParagraph"/>
+              <w:spacing w:before="52"/>
+            </w:pPr>
+          </w:p>
+        </w:tc>
+        <w:tc>
+          <w:tcPr>
+            <w:tcW w:w="1098" w:type="dxa"/>
+          </w:tcPr>
+          <w:p>
+            <w:pPr>
+              <w:pStyle w:val="TableParagraph"/>
+              <w:spacing w:line="223" w:lineRule="exact"/>
+              <w:rPr>
+                <w:sz w:val="26"/>
+                <w:szCs w:val="26"/>
+              </w:rPr>
+            </w:pPr>
+          </w:p>
+        </w:tc>
+        <w:tc>
+          <w:tcPr>
+            <w:tcW w:w="1371" w:type="dxa"/>
+          </w:tcPr>
+          <w:p>
+            <w:pPr>
+              <w:pStyle w:val="TableParagraph"/>
+              <w:ind w:right="184"/>
+              <w:rPr>
+                <w:sz w:val="26"/>
+                <w:szCs w:val="26"/>
+                <w:lang w:val="en-US"/>
+              </w:rPr>
+            </w:pPr>
+            <w:r>
+              <w:rPr>
+                <w:sz w:val="26"/>
+                <w:szCs w:val="26"/>
+                <w:lang w:val="en-US"/>
+              </w:rPr>
+              <w:t>Người dùng phần mềm xét tuyển học bạ</w:t>
+            </w:r>
+          </w:p>
+        </w:tc>
+        <w:tc>
+          <w:tcPr>
+            <w:tcW w:w="1371" w:type="dxa"/>
+          </w:tcPr>
+          <w:p>
+            <w:pPr>
+              <w:pStyle w:val="TableParagraph"/>
+              <w:ind w:right="203"/>
+              <w:rPr>
+                <w:sz w:val="26"/>
+                <w:szCs w:val="26"/>
+              </w:rPr>
+            </w:pPr>
+          </w:p>
+        </w:tc>
+      </w:tr>
+      <w:tr>
+        <w:trPr>
+          <w:trHeight w:val="1895"/>
+        </w:trPr>
+        <w:tc>
+          <w:tcPr>
+            <w:tcW w:w="1638" w:type="dxa"/>
+          </w:tcPr>
+          <w:p>
+            <w:pPr>
+              <w:pStyle w:val="TableParagraph"/>
+              <w:ind w:right="432"/>
+              <w:rPr>
+                <w:sz w:val="26"/>
+                <w:szCs w:val="26"/>
+                <w:lang w:val="en-US"/>
+              </w:rPr>
+            </w:pPr>
+            <w:r>
+              <w:rPr>
+                <w:sz w:val="26"/>
+                <w:szCs w:val="26"/>
+                <w:lang w:val="en-US"/>
+              </w:rPr>
+              <w:t>Người quản lý phần mềm</w:t>
+            </w:r>
+          </w:p>
+        </w:tc>
+        <w:tc>
+          <w:tcPr>
+            <w:tcW w:w="1848" w:type="dxa"/>
+          </w:tcPr>
+          <w:p>
+            <w:pPr>
+              <w:pStyle w:val="TableParagraph"/>
+              <w:ind w:right="351"/>
+              <w:rPr>
+                <w:sz w:val="26"/>
+                <w:szCs w:val="26"/>
+                <w:lang w:val="en-US"/>
+              </w:rPr>
+            </w:pPr>
+            <w:r>
+              <w:rPr>
+                <w:sz w:val="26"/>
+                <w:szCs w:val="26"/>
+                <w:lang w:val="en-US"/>
+              </w:rPr>
+              <w:t>Supporter</w:t>
+            </w:r>
+          </w:p>
+        </w:tc>
+        <w:tc>
+          <w:tcPr>
+            <w:tcW w:w="1383" w:type="dxa"/>
+          </w:tcPr>
+          <w:p>
+            <w:pPr>
+              <w:pStyle w:val="TableParagraph"/>
+              <w:spacing w:before="52"/>
+              <w:rPr>
+                <w:lang w:val="en-US"/>
+              </w:rPr>
+            </w:pPr>
+            <w:r>
+              <w:rPr>
+                <w:lang w:val="en-US"/>
+              </w:rPr>
+              <w:t>External</w:t>
+            </w:r>
+          </w:p>
+        </w:tc>
+        <w:tc>
+          <w:tcPr>
+            <w:tcW w:w="1762" w:type="dxa"/>
+          </w:tcPr>
+          <w:p>
+            <w:pPr>
+              <w:pStyle w:val="TableParagraph"/>
+              <w:spacing w:before="52"/>
+            </w:pPr>
+          </w:p>
+        </w:tc>
+        <w:tc>
+          <w:tcPr>
+            <w:tcW w:w="1098" w:type="dxa"/>
+          </w:tcPr>
+          <w:p>
+            <w:pPr>
+              <w:pStyle w:val="TableParagraph"/>
+              <w:spacing w:line="223" w:lineRule="exact"/>
+              <w:rPr>
+                <w:sz w:val="26"/>
+                <w:szCs w:val="26"/>
+              </w:rPr>
+            </w:pPr>
+          </w:p>
+        </w:tc>
+        <w:tc>
+          <w:tcPr>
+            <w:tcW w:w="1371" w:type="dxa"/>
+          </w:tcPr>
+          <w:p>
+            <w:pPr>
+              <w:pStyle w:val="TableParagraph"/>
+              <w:ind w:right="184"/>
+              <w:rPr>
+                <w:sz w:val="26"/>
+                <w:szCs w:val="26"/>
+                <w:lang w:val="en-US"/>
+              </w:rPr>
+            </w:pPr>
+            <w:r>
+              <w:rPr>
+                <w:sz w:val="26"/>
+                <w:szCs w:val="26"/>
+                <w:lang w:val="en-US"/>
+              </w:rPr>
+              <w:t>Quản lý hồ sơ học bạ, báo cáo thống kê học bạ học sinh</w:t>
+            </w:r>
+          </w:p>
+        </w:tc>
+        <w:tc>
+          <w:tcPr>
+            <w:tcW w:w="1371" w:type="dxa"/>
+          </w:tcPr>
+          <w:p>
+            <w:pPr>
+              <w:pStyle w:val="TableParagraph"/>
+              <w:ind w:right="203"/>
+              <w:rPr>
+                <w:sz w:val="26"/>
+                <w:szCs w:val="26"/>
+              </w:rPr>
+            </w:pPr>
+          </w:p>
+        </w:tc>
+      </w:tr>
+    </w:tbl>
+    <w:p>
+      <w:pPr>
+        <w:pStyle w:val="ListParagraph"/>
+        <w:rPr>
+          <w:rFonts w:ascii="Times New Roman" w:hAnsi="Times New Roman" w:cs="Times New Roman"/>
+          <w:b/>
+          <w:sz w:val="28"/>
+          <w:szCs w:val="28"/>
+        </w:rPr>
+      </w:pPr>
+    </w:p>
+    <w:p>
+      <w:pPr>
+        <w:pStyle w:val="ListParagraph"/>
+        <w:numPr>
+          <w:ilvl w:val="0"/>
+          <w:numId w:val="1"/>
+        </w:numPr>
+        <w:rPr>
+          <w:rFonts w:ascii="Times New Roman" w:hAnsi="Times New Roman" w:cs="Times New Roman"/>
+          <w:b/>
+          <w:sz w:val="28"/>
+          <w:szCs w:val="28"/>
+        </w:rPr>
+      </w:pPr>
+      <w:r>
+        <w:rPr>
+          <w:rFonts w:ascii="Times New Roman" w:hAnsi="Times New Roman" w:cs="Times New Roman"/>
+          <w:b/>
+          <w:sz w:val="28"/>
+          <w:szCs w:val="28"/>
+        </w:rPr>
+        <w:t>Bản mô tả phạm vi dự án (Project Scope Statement) – Phụ trách : Lê Vĩnh Ngà</w:t>
+      </w:r>
+    </w:p>
+    <w:p>
+      <w:pPr>
+        <w:pStyle w:val="ListParagraph"/>
+        <w:numPr>
+          <w:ilvl w:val="1"/>
+          <w:numId w:val="1"/>
+        </w:numPr>
+        <w:rPr>
+          <w:rFonts w:ascii="Times New Roman" w:hAnsi="Times New Roman" w:cs="Times New Roman"/>
+          <w:b/>
+          <w:sz w:val="28"/>
+          <w:szCs w:val="28"/>
+        </w:rPr>
+      </w:pPr>
+      <w:r>
+        <w:rPr>
+          <w:rFonts w:ascii="Times New Roman" w:hAnsi="Times New Roman" w:cs="Times New Roman"/>
+          <w:b/>
+          <w:sz w:val="28"/>
+          <w:szCs w:val="28"/>
+        </w:rPr>
+        <w:t>Chứng minh tính khả thi của dự án (Project Justification) :</w:t>
+      </w:r>
+    </w:p>
+    <w:p>
+      <w:pPr>
+        <w:pStyle w:val="ListParagraph"/>
         <w:numPr>
           <w:ilvl w:val="0"/>
           <w:numId w:val="2"/>
         </w:numPr>
         <w:rPr>
           <w:rFonts w:ascii="Times New Roman" w:hAnsi="Times New Roman" w:cs="Times New Roman"/>
-          <w:b/>
-          <w:sz w:val="28"/>
-          <w:szCs w:val="28"/>
-        </w:rPr>
-      </w:pPr>
+          <w:sz w:val="28"/>
+          <w:szCs w:val="28"/>
+        </w:rPr>
+      </w:pPr>
+      <w:r>
+        <w:rPr>
+          <w:rFonts w:ascii="Times New Roman" w:hAnsi="Times New Roman" w:cs="Times New Roman"/>
+          <w:sz w:val="28"/>
+          <w:szCs w:val="28"/>
+        </w:rPr>
+        <w:lastRenderedPageBreak/>
+        <w:t>Một trong những vấn đề lớn trong quy trình tuyển sinh là</w:t>
+      </w:r>
+      <w:r>
+        <w:rPr>
+          <w:rFonts w:ascii="Times New Roman" w:hAnsi="Times New Roman" w:cs="Times New Roman"/>
+          <w:sz w:val="28"/>
+          <w:szCs w:val="28"/>
+        </w:rPr>
+        <w:t xml:space="preserve"> nghiệp vụ xét tuyển học bạ của học sinh, nhu cầu của học sinh cần thiết nhất là không cần phải mất thời gian chọn ra tổ hợp xét tuyển tốt nhất với phương thức xét tuyển tốt nhất dựa theo những tiêu chí xét tuyển của trường đh TBD</w:t>
+      </w:r>
+      <w:r>
+        <w:rPr>
+          <w:rFonts w:ascii="Times New Roman" w:hAnsi="Times New Roman" w:cs="Times New Roman"/>
+          <w:sz w:val="28"/>
+          <w:szCs w:val="28"/>
+        </w:rPr>
+        <w:t xml:space="preserve"> </w:t>
+      </w:r>
+      <w:r>
+        <w:rPr>
+          <w:rFonts w:ascii="Times New Roman" w:hAnsi="Times New Roman" w:cs="Times New Roman"/>
+          <w:sz w:val="28"/>
+          <w:szCs w:val="28"/>
+        </w:rPr>
+        <w:sym w:font="Wingdings" w:char="F0E0"/>
+      </w:r>
+      <w:r>
+        <w:rPr>
+          <w:rFonts w:ascii="Times New Roman" w:hAnsi="Times New Roman" w:cs="Times New Roman"/>
+          <w:sz w:val="28"/>
+          <w:szCs w:val="28"/>
+        </w:rPr>
+        <w:t xml:space="preserve"> Nhân viên quản lý hồ sơ xét tuyển trường đh TBD khó có thể giải quyết vấn đề này một cách nhanh chóng, gọn gàng, dễ dàng. </w:t>
+      </w:r>
+      <w:r>
+        <w:rPr>
+          <w:rFonts w:ascii="Times New Roman" w:hAnsi="Times New Roman" w:cs="Times New Roman"/>
+          <w:sz w:val="28"/>
+          <w:szCs w:val="28"/>
+        </w:rPr>
+        <w:sym w:font="Wingdings" w:char="F0E0"/>
+      </w:r>
+      <w:r>
+        <w:rPr>
+          <w:rFonts w:ascii="Times New Roman" w:hAnsi="Times New Roman" w:cs="Times New Roman"/>
+          <w:sz w:val="28"/>
+          <w:szCs w:val="28"/>
+        </w:rPr>
+        <w:t xml:space="preserve"> Phần mềm xét tuyển học bạ trường đh TBD được phát triển để giải quyết vấn đề này.</w:t>
+      </w:r>
+    </w:p>
+    <w:p>
+      <w:pPr>
+        <w:pStyle w:val="ListParagraph"/>
+        <w:numPr>
+          <w:ilvl w:val="0"/>
+          <w:numId w:val="2"/>
+        </w:numPr>
+        <w:rPr>
+          <w:rFonts w:ascii="Times New Roman" w:hAnsi="Times New Roman" w:cs="Times New Roman"/>
+          <w:sz w:val="28"/>
+          <w:szCs w:val="28"/>
+        </w:rPr>
+      </w:pPr>
+      <w:r>
+        <w:rPr>
+          <w:rFonts w:ascii="Times New Roman" w:hAnsi="Times New Roman" w:cs="Times New Roman"/>
+          <w:sz w:val="28"/>
+          <w:szCs w:val="28"/>
+        </w:rPr>
+        <w:t>Chi phí hoàn thiện phần mềm hầu như không có bất kì ngân sách này, khó khăn ở đây là chi phí về mặt thời gian cũng như khả năng làm phần mềm của nhóm dự án phát triển phần mềm xét tuyển học bạ TBD còn non nớt và hạn chế. Nhưng  nếu deadline của dự án không quá gấp, nếu phần mềm này sẽ sử dụng cho đợt tuyển sinh năm sau, thì tính khả thi của dự án này sẽ hoàn toàn có thể đáp ứng được những ràng buộc mà project manager đặt ra.</w:t>
+      </w:r>
+    </w:p>
+    <w:p>
+      <w:pPr>
+        <w:rPr>
+          <w:rFonts w:ascii="Times New Roman" w:hAnsi="Times New Roman" w:cs="Times New Roman"/>
+          <w:sz w:val="28"/>
+          <w:szCs w:val="28"/>
+        </w:rPr>
+      </w:pPr>
+    </w:p>
+    <w:p>
+      <w:pPr>
+        <w:pStyle w:val="ListParagraph"/>
+        <w:numPr>
+          <w:ilvl w:val="0"/>
+          <w:numId w:val="1"/>
+        </w:numPr>
+        <w:rPr>
+          <w:rFonts w:ascii="Times New Roman" w:hAnsi="Times New Roman" w:cs="Times New Roman"/>
+          <w:sz w:val="28"/>
+          <w:szCs w:val="28"/>
+        </w:rPr>
+      </w:pPr>
+      <w:r>
+        <w:rPr>
+          <w:rFonts w:ascii="Times New Roman" w:hAnsi="Times New Roman" w:cs="Times New Roman"/>
+          <w:sz w:val="28"/>
+          <w:szCs w:val="28"/>
+        </w:rPr>
+        <w:t>Định nghĩa kết quả dự án (Project Definition)</w:t>
+      </w:r>
+    </w:p>
+    <w:p>
+      <w:pPr>
+        <w:pStyle w:val="ListParagraph"/>
+        <w:numPr>
+          <w:ilvl w:val="1"/>
+          <w:numId w:val="1"/>
+        </w:numPr>
+        <w:rPr>
+          <w:rFonts w:ascii="Times New Roman" w:hAnsi="Times New Roman" w:cs="Times New Roman"/>
+          <w:sz w:val="28"/>
+          <w:szCs w:val="28"/>
+        </w:rPr>
+      </w:pPr>
+      <w:r>
+        <w:rPr>
+          <w:rFonts w:ascii="Times New Roman" w:hAnsi="Times New Roman" w:cs="Times New Roman"/>
+          <w:sz w:val="28"/>
+          <w:szCs w:val="28"/>
+        </w:rPr>
+        <w:t>Mô tả phạm vi dự án (Project scope description)</w:t>
+      </w:r>
+    </w:p>
+    <w:p>
+      <w:pPr>
+        <w:pStyle w:val="ListParagraph"/>
+        <w:numPr>
+          <w:ilvl w:val="0"/>
+          <w:numId w:val="2"/>
+        </w:numPr>
+        <w:rPr>
+          <w:rFonts w:ascii="Times New Roman" w:hAnsi="Times New Roman" w:cs="Times New Roman"/>
+          <w:sz w:val="28"/>
+          <w:szCs w:val="28"/>
+        </w:rPr>
+      </w:pPr>
+      <w:r>
+        <w:rPr>
+          <w:rFonts w:ascii="Times New Roman" w:hAnsi="Times New Roman" w:cs="Times New Roman"/>
+          <w:sz w:val="28"/>
+          <w:szCs w:val="28"/>
+        </w:rPr>
+        <w:t>Phần mềm xét tuyển học bạ học sinh trường đh TBD sẽ cung cấp cho học sinh tổ hợp xét tuyển tốt nhất dự</w:t>
+      </w:r>
+      <w:r>
+        <w:rPr>
+          <w:rFonts w:ascii="Times New Roman" w:hAnsi="Times New Roman" w:cs="Times New Roman"/>
+          <w:sz w:val="28"/>
+          <w:szCs w:val="28"/>
+        </w:rPr>
+        <w:t>a trên phương thức xét tuyển tốt nhất để học sinh có thể nộp hồ sơ xét tuyển vào học bạ với tỉ lệ đậu cao nhất.</w:t>
+      </w:r>
+    </w:p>
+    <w:p>
+      <w:pPr>
+        <w:pStyle w:val="ListParagraph"/>
+        <w:numPr>
+          <w:ilvl w:val="0"/>
+          <w:numId w:val="2"/>
+        </w:numPr>
+        <w:rPr>
+          <w:rFonts w:ascii="Times New Roman" w:hAnsi="Times New Roman" w:cs="Times New Roman"/>
+          <w:sz w:val="28"/>
+          <w:szCs w:val="28"/>
+        </w:rPr>
+      </w:pPr>
+      <w:r>
+        <w:rPr>
+          <w:rFonts w:ascii="Times New Roman" w:hAnsi="Times New Roman" w:cs="Times New Roman"/>
+          <w:sz w:val="28"/>
+          <w:szCs w:val="28"/>
+        </w:rPr>
+        <w:t>Cụ thể, phần mềm cần đáp ứng những yêu cầu của project manager đã nêu ở trên :</w:t>
+      </w:r>
+    </w:p>
+    <w:p>
+      <w:pPr>
+        <w:pStyle w:val="ListParagraph"/>
+        <w:ind w:left="1080"/>
+        <w:rPr>
+          <w:rFonts w:ascii="Times New Roman" w:hAnsi="Times New Roman" w:cs="Times New Roman"/>
+          <w:sz w:val="28"/>
+          <w:szCs w:val="28"/>
+        </w:rPr>
+      </w:pPr>
+      <w:r>
+        <w:rPr>
+          <w:rFonts w:ascii="Times New Roman" w:hAnsi="Times New Roman" w:cs="Times New Roman"/>
+          <w:sz w:val="28"/>
+          <w:szCs w:val="28"/>
+        </w:rPr>
+        <w:t xml:space="preserve">+ </w:t>
+      </w:r>
+      <w:r>
+        <w:rPr>
+          <w:rFonts w:ascii="Times New Roman" w:hAnsi="Times New Roman" w:cs="Times New Roman"/>
+          <w:sz w:val="28"/>
+          <w:szCs w:val="28"/>
+        </w:rPr>
+        <w:t>Nghiệp vụ nhập thông tin học sinh</w:t>
+      </w:r>
+    </w:p>
+    <w:p>
+      <w:pPr>
+        <w:pStyle w:val="ListParagraph"/>
+        <w:ind w:left="1080"/>
+        <w:rPr>
+          <w:rFonts w:ascii="Times New Roman" w:hAnsi="Times New Roman" w:cs="Times New Roman"/>
+          <w:sz w:val="28"/>
+          <w:szCs w:val="28"/>
+        </w:rPr>
+      </w:pPr>
+      <w:r>
+        <w:rPr>
+          <w:rFonts w:ascii="Times New Roman" w:hAnsi="Times New Roman" w:cs="Times New Roman"/>
+          <w:sz w:val="28"/>
+          <w:szCs w:val="28"/>
+        </w:rPr>
+        <w:t>+ Nghiệp vụ nhập điểm học bạ của học sinh</w:t>
+      </w:r>
+    </w:p>
+    <w:p>
+      <w:pPr>
+        <w:pStyle w:val="ListParagraph"/>
+        <w:ind w:left="1080"/>
+        <w:rPr>
+          <w:rFonts w:ascii="Times New Roman" w:hAnsi="Times New Roman" w:cs="Times New Roman"/>
+          <w:sz w:val="28"/>
+          <w:szCs w:val="28"/>
+        </w:rPr>
+      </w:pPr>
+      <w:r>
+        <w:rPr>
+          <w:rFonts w:ascii="Times New Roman" w:hAnsi="Times New Roman" w:cs="Times New Roman"/>
+          <w:sz w:val="28"/>
+          <w:szCs w:val="28"/>
+        </w:rPr>
+        <w:t>+ Nghiệp vụ đánh giá, gợi ý, tính tổ hợp xét tuyển tốt nhất, phương thức xét tuyển tốt nhất.</w:t>
+      </w:r>
+    </w:p>
+    <w:p>
+      <w:pPr>
+        <w:pStyle w:val="ListParagraph"/>
+        <w:ind w:left="1080"/>
+        <w:rPr>
+          <w:rFonts w:ascii="Times New Roman" w:hAnsi="Times New Roman" w:cs="Times New Roman"/>
+          <w:sz w:val="28"/>
+          <w:szCs w:val="28"/>
+        </w:rPr>
+      </w:pPr>
+      <w:r>
+        <w:rPr>
+          <w:rFonts w:ascii="Times New Roman" w:hAnsi="Times New Roman" w:cs="Times New Roman"/>
+          <w:sz w:val="28"/>
+          <w:szCs w:val="28"/>
+        </w:rPr>
+        <w:t>+ Nghiệp vụ gửi Gmail tới nhân viên quản lý học bạ TBD.</w:t>
+      </w:r>
+      <w:r>
+        <w:rPr>
+          <w:rFonts w:ascii="Times New Roman" w:hAnsi="Times New Roman" w:cs="Times New Roman"/>
+          <w:sz w:val="28"/>
+          <w:szCs w:val="28"/>
+        </w:rPr>
+        <w:br/>
+      </w:r>
+    </w:p>
+    <w:p>
+      <w:pPr>
+        <w:pStyle w:val="ListParagraph"/>
+        <w:numPr>
+          <w:ilvl w:val="1"/>
+          <w:numId w:val="1"/>
+        </w:numPr>
+        <w:rPr>
+          <w:rFonts w:ascii="Times New Roman" w:hAnsi="Times New Roman" w:cs="Times New Roman"/>
+          <w:sz w:val="28"/>
+          <w:szCs w:val="28"/>
+        </w:rPr>
+      </w:pPr>
+      <w:r>
+        <w:rPr>
+          <w:rFonts w:ascii="Times New Roman" w:hAnsi="Times New Roman" w:cs="Times New Roman"/>
+          <w:sz w:val="28"/>
+          <w:szCs w:val="28"/>
+        </w:rPr>
+        <w:t>Tiêu chí chấp nhận sản phẩm(Product Acceptance Criteria)</w:t>
+      </w:r>
+    </w:p>
+    <w:p>
+      <w:pPr>
+        <w:pStyle w:val="ListParagraph"/>
+        <w:numPr>
+          <w:ilvl w:val="0"/>
+          <w:numId w:val="2"/>
+        </w:numPr>
+        <w:rPr>
+          <w:rFonts w:ascii="Times New Roman" w:hAnsi="Times New Roman" w:cs="Times New Roman"/>
+          <w:sz w:val="28"/>
+          <w:szCs w:val="28"/>
+        </w:rPr>
+      </w:pPr>
+      <w:r>
+        <w:rPr>
+          <w:rFonts w:ascii="Times New Roman" w:hAnsi="Times New Roman" w:cs="Times New Roman"/>
+          <w:sz w:val="28"/>
+          <w:szCs w:val="28"/>
+        </w:rPr>
+        <w:t>Sản phẩm cuối cùng của dự án là phần mềm xét tuyển học bạ học sinh được chấp thuận nếu đạt được những tiêu chí sau :</w:t>
+      </w:r>
+    </w:p>
+    <w:p>
+      <w:pPr>
+        <w:pStyle w:val="ListParagraph"/>
+        <w:rPr>
+          <w:rFonts w:ascii="Times New Roman" w:hAnsi="Times New Roman" w:cs="Times New Roman"/>
+          <w:sz w:val="28"/>
+          <w:szCs w:val="28"/>
+        </w:rPr>
+      </w:pPr>
+      <w:r>
+        <w:rPr>
+          <w:rFonts w:ascii="Times New Roman" w:hAnsi="Times New Roman" w:cs="Times New Roman"/>
+          <w:sz w:val="28"/>
+          <w:szCs w:val="28"/>
+        </w:rPr>
+        <w:t>+ Phần mềm triển khai đầy đủ 4 nghiệp vụ nêu trên.</w:t>
+      </w:r>
+    </w:p>
+    <w:p>
+      <w:pPr>
+        <w:pStyle w:val="ListParagraph"/>
+        <w:rPr>
+          <w:rFonts w:ascii="Times New Roman" w:hAnsi="Times New Roman" w:cs="Times New Roman"/>
+          <w:sz w:val="28"/>
+          <w:szCs w:val="28"/>
+        </w:rPr>
+      </w:pPr>
+      <w:r>
+        <w:rPr>
+          <w:rFonts w:ascii="Times New Roman" w:hAnsi="Times New Roman" w:cs="Times New Roman"/>
+          <w:sz w:val="28"/>
+          <w:szCs w:val="28"/>
+        </w:rPr>
+        <w:t>+ Khi đưa vào triển khai, hệ thống vận hành đúng yêu cầu, ổn định ít mắc lỗi.</w:t>
+      </w:r>
+    </w:p>
+    <w:p>
+      <w:pPr>
+        <w:pStyle w:val="ListParagraph"/>
+        <w:rPr>
+          <w:rFonts w:ascii="Times New Roman" w:hAnsi="Times New Roman" w:cs="Times New Roman"/>
+          <w:sz w:val="28"/>
+          <w:szCs w:val="28"/>
+        </w:rPr>
+      </w:pPr>
+      <w:r>
+        <w:rPr>
+          <w:rFonts w:ascii="Times New Roman" w:hAnsi="Times New Roman" w:cs="Times New Roman"/>
+          <w:sz w:val="28"/>
+          <w:szCs w:val="28"/>
+        </w:rPr>
+        <w:t>+ Dự án hoàn thành đúng hạn, không đội thêm chi phí</w:t>
+      </w:r>
+    </w:p>
+    <w:p>
+      <w:pPr>
+        <w:pStyle w:val="ListParagraph"/>
+        <w:rPr>
+          <w:rFonts w:ascii="Times New Roman" w:hAnsi="Times New Roman" w:cs="Times New Roman"/>
+          <w:sz w:val="28"/>
+          <w:szCs w:val="28"/>
+        </w:rPr>
+      </w:pPr>
+      <w:r>
+        <w:rPr>
+          <w:rFonts w:ascii="Times New Roman" w:hAnsi="Times New Roman" w:cs="Times New Roman"/>
+          <w:sz w:val="28"/>
+          <w:szCs w:val="28"/>
+        </w:rPr>
+        <w:lastRenderedPageBreak/>
+        <w:t>+ Người dùng cảm thấy thuận tiện khi sử dụng phần mềm, các yêu cầu chứ</w:t>
+      </w:r>
+      <w:r>
+        <w:rPr>
+          <w:rFonts w:ascii="Times New Roman" w:hAnsi="Times New Roman" w:cs="Times New Roman"/>
+          <w:sz w:val="28"/>
+          <w:szCs w:val="28"/>
+        </w:rPr>
+        <w:t>c năng khi triển khai nhận được sự hài lòng của người dùng.</w:t>
+      </w:r>
+    </w:p>
+    <w:p>
+      <w:pPr>
+        <w:pStyle w:val="ListParagraph"/>
+        <w:rPr>
+          <w:rFonts w:ascii="Times New Roman" w:hAnsi="Times New Roman" w:cs="Times New Roman"/>
+          <w:sz w:val="28"/>
+          <w:szCs w:val="28"/>
+        </w:rPr>
+      </w:pPr>
+    </w:p>
+    <w:p>
+      <w:pPr>
+        <w:pStyle w:val="ListParagraph"/>
+        <w:numPr>
+          <w:ilvl w:val="0"/>
+          <w:numId w:val="1"/>
+        </w:numPr>
+        <w:rPr>
+          <w:rFonts w:ascii="Times New Roman" w:hAnsi="Times New Roman" w:cs="Times New Roman"/>
+          <w:sz w:val="28"/>
+          <w:szCs w:val="28"/>
+        </w:rPr>
+      </w:pPr>
+      <w:r>
+        <w:rPr>
+          <w:rFonts w:ascii="Times New Roman" w:hAnsi="Times New Roman" w:cs="Times New Roman"/>
+          <w:sz w:val="28"/>
+          <w:szCs w:val="28"/>
+        </w:rPr>
+        <w:t>Các tài liệu chuyển giao (Project Deliverables)</w:t>
+      </w:r>
+    </w:p>
+    <w:p>
+      <w:pPr>
+        <w:pStyle w:val="ListParagraph"/>
+        <w:numPr>
+          <w:ilvl w:val="0"/>
+          <w:numId w:val="2"/>
+        </w:numPr>
+        <w:rPr>
+          <w:rFonts w:ascii="Times New Roman" w:hAnsi="Times New Roman" w:cs="Times New Roman"/>
+          <w:sz w:val="28"/>
+          <w:szCs w:val="28"/>
+        </w:rPr>
+      </w:pPr>
+      <w:r>
+        <w:rPr>
+          <w:rFonts w:ascii="Times New Roman" w:hAnsi="Times New Roman" w:cs="Times New Roman"/>
+          <w:sz w:val="28"/>
+          <w:szCs w:val="28"/>
+        </w:rPr>
+        <w:t>Khi kết thúc dự án, đội dự án sẽ phải bàn giao những tài liệu sau :</w:t>
+      </w:r>
+    </w:p>
+    <w:p>
+      <w:pPr>
+        <w:pStyle w:val="ListParagraph"/>
+        <w:rPr>
+          <w:rFonts w:ascii="Times New Roman" w:hAnsi="Times New Roman" w:cs="Times New Roman"/>
+          <w:sz w:val="28"/>
+          <w:szCs w:val="28"/>
+        </w:rPr>
+      </w:pPr>
+      <w:r>
+        <w:rPr>
+          <w:rFonts w:ascii="Times New Roman" w:hAnsi="Times New Roman" w:cs="Times New Roman"/>
+          <w:sz w:val="28"/>
+          <w:szCs w:val="28"/>
+        </w:rPr>
+        <w:t>+ Hiến chương dự án (Project charter).</w:t>
+      </w:r>
+    </w:p>
+    <w:p>
+      <w:pPr>
+        <w:pStyle w:val="ListParagraph"/>
+        <w:rPr>
+          <w:rFonts w:ascii="Times New Roman" w:hAnsi="Times New Roman" w:cs="Times New Roman"/>
+          <w:sz w:val="28"/>
+          <w:szCs w:val="28"/>
+        </w:rPr>
+      </w:pPr>
+      <w:r>
+        <w:rPr>
+          <w:rFonts w:ascii="Times New Roman" w:hAnsi="Times New Roman" w:cs="Times New Roman"/>
+          <w:sz w:val="28"/>
+          <w:szCs w:val="28"/>
+        </w:rPr>
+        <w:t xml:space="preserve">+ </w:t>
+      </w:r>
+      <w:r>
+        <w:rPr>
+          <w:rFonts w:ascii="Times New Roman" w:hAnsi="Times New Roman" w:cs="Times New Roman"/>
+          <w:sz w:val="28"/>
+          <w:szCs w:val="28"/>
+        </w:rPr>
+        <w:t>Bản mô tả phạm vi dự án (Project Scope Statement).</w:t>
+      </w:r>
+    </w:p>
+    <w:p>
+      <w:pPr>
+        <w:pStyle w:val="ListParagraph"/>
+        <w:rPr>
+          <w:rFonts w:ascii="Times New Roman" w:hAnsi="Times New Roman" w:cs="Times New Roman"/>
+          <w:sz w:val="28"/>
+          <w:szCs w:val="28"/>
+        </w:rPr>
+      </w:pPr>
+      <w:r>
+        <w:rPr>
+          <w:rFonts w:ascii="Times New Roman" w:hAnsi="Times New Roman" w:cs="Times New Roman"/>
+          <w:sz w:val="28"/>
+          <w:szCs w:val="28"/>
+        </w:rPr>
+        <w:t xml:space="preserve">+ </w:t>
+      </w:r>
+      <w:r>
+        <w:rPr>
+          <w:rFonts w:ascii="Times New Roman" w:hAnsi="Times New Roman" w:cs="Times New Roman"/>
+          <w:sz w:val="28"/>
+          <w:szCs w:val="28"/>
+        </w:rPr>
+        <w:t>Bản phân chia công việc (WBS).</w:t>
+      </w:r>
+    </w:p>
+    <w:p>
+      <w:pPr>
+        <w:pStyle w:val="ListParagraph"/>
+        <w:rPr>
+          <w:rFonts w:ascii="Times New Roman" w:hAnsi="Times New Roman" w:cs="Times New Roman"/>
+          <w:sz w:val="28"/>
+          <w:szCs w:val="28"/>
+        </w:rPr>
+      </w:pPr>
+      <w:r>
+        <w:rPr>
+          <w:rFonts w:ascii="Times New Roman" w:hAnsi="Times New Roman" w:cs="Times New Roman"/>
+          <w:sz w:val="28"/>
+          <w:szCs w:val="28"/>
+        </w:rPr>
+        <w:t xml:space="preserve">+ </w:t>
+      </w:r>
+      <w:r>
+        <w:rPr>
+          <w:rFonts w:ascii="Times New Roman" w:hAnsi="Times New Roman" w:cs="Times New Roman"/>
+          <w:sz w:val="28"/>
+          <w:szCs w:val="28"/>
+        </w:rPr>
+        <w:t>Tiến trình thực hiện dự án (Activities) , kế hoạch quản lý lịch biểu.</w:t>
+      </w:r>
+    </w:p>
+    <w:p>
+      <w:pPr>
+        <w:pStyle w:val="ListParagraph"/>
+        <w:rPr>
+          <w:rFonts w:ascii="Times New Roman" w:hAnsi="Times New Roman" w:cs="Times New Roman"/>
+          <w:sz w:val="28"/>
+          <w:szCs w:val="28"/>
+        </w:rPr>
+      </w:pPr>
+      <w:r>
+        <w:rPr>
+          <w:rFonts w:ascii="Times New Roman" w:hAnsi="Times New Roman" w:cs="Times New Roman"/>
+          <w:sz w:val="28"/>
+          <w:szCs w:val="28"/>
+        </w:rPr>
+        <w:t xml:space="preserve">+ </w:t>
+      </w:r>
+      <w:r>
+        <w:rPr>
+          <w:rFonts w:ascii="Times New Roman" w:hAnsi="Times New Roman" w:cs="Times New Roman"/>
+          <w:sz w:val="28"/>
+          <w:szCs w:val="28"/>
+        </w:rPr>
+        <w:t>Bản kế hoạch quản lý chi phí</w:t>
+      </w:r>
+    </w:p>
+    <w:p>
+      <w:pPr>
+        <w:pStyle w:val="ListParagraph"/>
+        <w:rPr>
+          <w:rFonts w:ascii="Times New Roman" w:hAnsi="Times New Roman" w:cs="Times New Roman"/>
+          <w:sz w:val="28"/>
+          <w:szCs w:val="28"/>
+        </w:rPr>
+      </w:pPr>
+      <w:r>
+        <w:rPr>
+          <w:rFonts w:ascii="Times New Roman" w:hAnsi="Times New Roman" w:cs="Times New Roman"/>
+          <w:sz w:val="28"/>
+          <w:szCs w:val="28"/>
+        </w:rPr>
+        <w:t xml:space="preserve">+ </w:t>
+      </w:r>
+      <w:r>
+        <w:rPr>
+          <w:rFonts w:ascii="Times New Roman" w:hAnsi="Times New Roman" w:cs="Times New Roman"/>
+          <w:sz w:val="28"/>
+          <w:szCs w:val="28"/>
+        </w:rPr>
+        <w:t>Bản kế hoạch quản lý chất lượng (Test plan).</w:t>
+      </w:r>
+    </w:p>
+    <w:p>
+      <w:pPr>
+        <w:pStyle w:val="ListParagraph"/>
+        <w:rPr>
+          <w:rFonts w:ascii="Times New Roman" w:hAnsi="Times New Roman" w:cs="Times New Roman"/>
+          <w:sz w:val="28"/>
+          <w:szCs w:val="28"/>
+        </w:rPr>
+      </w:pPr>
+      <w:r>
+        <w:rPr>
+          <w:rFonts w:ascii="Times New Roman" w:hAnsi="Times New Roman" w:cs="Times New Roman"/>
+          <w:sz w:val="28"/>
+          <w:szCs w:val="28"/>
+        </w:rPr>
+        <w:t xml:space="preserve">+ </w:t>
+      </w:r>
+      <w:r>
+        <w:rPr>
+          <w:rFonts w:ascii="Times New Roman" w:hAnsi="Times New Roman" w:cs="Times New Roman"/>
+          <w:sz w:val="28"/>
+          <w:szCs w:val="28"/>
+        </w:rPr>
+        <w:t>Bản kế hoạch quản lý nhân sự (Human Resource Management).</w:t>
+      </w:r>
+    </w:p>
+    <w:p>
+      <w:pPr>
+        <w:pStyle w:val="ListParagraph"/>
+        <w:rPr>
+          <w:rFonts w:ascii="Times New Roman" w:hAnsi="Times New Roman" w:cs="Times New Roman"/>
+          <w:sz w:val="28"/>
+          <w:szCs w:val="28"/>
+        </w:rPr>
+      </w:pPr>
+      <w:r>
+        <w:rPr>
+          <w:rFonts w:ascii="Times New Roman" w:hAnsi="Times New Roman" w:cs="Times New Roman"/>
+          <w:sz w:val="28"/>
+          <w:szCs w:val="28"/>
+        </w:rPr>
+        <w:t xml:space="preserve">+ </w:t>
+      </w:r>
+      <w:r>
+        <w:rPr>
+          <w:rFonts w:ascii="Times New Roman" w:hAnsi="Times New Roman" w:cs="Times New Roman"/>
+          <w:sz w:val="28"/>
+          <w:szCs w:val="28"/>
+        </w:rPr>
+        <w:t>Bản kế hoạch quản lý rủi ro.</w:t>
+      </w:r>
+    </w:p>
+    <w:p>
+      <w:pPr>
+        <w:pStyle w:val="ListParagraph"/>
+        <w:rPr>
+          <w:rFonts w:ascii="Times New Roman" w:hAnsi="Times New Roman" w:cs="Times New Roman"/>
+          <w:sz w:val="28"/>
+          <w:szCs w:val="28"/>
+        </w:rPr>
+      </w:pPr>
+      <w:r>
+        <w:rPr>
+          <w:rFonts w:ascii="Times New Roman" w:hAnsi="Times New Roman" w:cs="Times New Roman"/>
+          <w:sz w:val="28"/>
+          <w:szCs w:val="28"/>
+        </w:rPr>
+        <w:t xml:space="preserve">+ </w:t>
+      </w:r>
+      <w:r>
+        <w:rPr>
+          <w:rFonts w:ascii="Times New Roman" w:hAnsi="Times New Roman" w:cs="Times New Roman"/>
+          <w:sz w:val="28"/>
+          <w:szCs w:val="28"/>
+        </w:rPr>
+        <w:t>Bản kế hoạch quản lý truyền thông.</w:t>
+      </w:r>
+    </w:p>
+    <w:p>
+      <w:pPr>
+        <w:pStyle w:val="ListParagraph"/>
+        <w:rPr>
+          <w:rFonts w:ascii="Times New Roman" w:hAnsi="Times New Roman" w:cs="Times New Roman"/>
+          <w:sz w:val="28"/>
+          <w:szCs w:val="28"/>
+        </w:rPr>
+      </w:pPr>
+      <w:r>
+        <w:rPr>
+          <w:rFonts w:ascii="Times New Roman" w:hAnsi="Times New Roman" w:cs="Times New Roman"/>
+          <w:sz w:val="28"/>
+          <w:szCs w:val="28"/>
+        </w:rPr>
+        <w:t xml:space="preserve">+ </w:t>
+      </w:r>
+      <w:r>
+        <w:rPr>
+          <w:rFonts w:ascii="Times New Roman" w:hAnsi="Times New Roman" w:cs="Times New Roman"/>
+          <w:sz w:val="28"/>
+          <w:szCs w:val="28"/>
+        </w:rPr>
+        <w:t xml:space="preserve">Bản kế hoạch quản lý </w:t>
+      </w:r>
+      <w:r>
+        <w:rPr>
+          <w:rFonts w:ascii="Times New Roman" w:hAnsi="Times New Roman" w:cs="Times New Roman"/>
+          <w:sz w:val="28"/>
+          <w:szCs w:val="28"/>
+        </w:rPr>
+        <w:t>học bạ học sinh.</w:t>
+      </w:r>
+    </w:p>
+    <w:p>
+      <w:pPr>
+        <w:pStyle w:val="ListParagraph"/>
+        <w:rPr>
+          <w:rFonts w:ascii="Times New Roman" w:hAnsi="Times New Roman" w:cs="Times New Roman"/>
+          <w:sz w:val="28"/>
+          <w:szCs w:val="28"/>
+        </w:rPr>
+      </w:pPr>
+      <w:r>
+        <w:rPr>
+          <w:rFonts w:ascii="Times New Roman" w:hAnsi="Times New Roman" w:cs="Times New Roman"/>
+          <w:sz w:val="28"/>
+          <w:szCs w:val="28"/>
+        </w:rPr>
+        <w:t xml:space="preserve">+ </w:t>
+      </w:r>
+      <w:r>
+        <w:rPr>
+          <w:rFonts w:ascii="Times New Roman" w:hAnsi="Times New Roman" w:cs="Times New Roman"/>
+          <w:sz w:val="28"/>
+          <w:szCs w:val="28"/>
+        </w:rPr>
+        <w:t>Các file trong</w:t>
+      </w:r>
+      <w:r>
+        <w:rPr>
+          <w:rFonts w:ascii="Times New Roman" w:hAnsi="Times New Roman" w:cs="Times New Roman"/>
+          <w:sz w:val="28"/>
+          <w:szCs w:val="28"/>
+        </w:rPr>
+        <w:t xml:space="preserve"> centrak</w:t>
+      </w:r>
+      <w:r>
+        <w:rPr>
+          <w:rFonts w:ascii="Times New Roman" w:hAnsi="Times New Roman" w:cs="Times New Roman"/>
+          <w:sz w:val="28"/>
+          <w:szCs w:val="28"/>
+        </w:rPr>
+        <w:t xml:space="preserve"> </w:t>
+      </w:r>
+      <w:r>
+        <w:rPr>
+          <w:rFonts w:ascii="Times New Roman" w:hAnsi="Times New Roman" w:cs="Times New Roman"/>
+          <w:sz w:val="28"/>
+          <w:szCs w:val="28"/>
+        </w:rPr>
+        <w:t xml:space="preserve">repository </w:t>
+      </w:r>
+    </w:p>
+    <w:p>
+      <w:pPr>
+        <w:rPr>
+          <w:rFonts w:ascii="Times New Roman" w:hAnsi="Times New Roman" w:cs="Times New Roman"/>
+          <w:sz w:val="28"/>
+          <w:szCs w:val="28"/>
+        </w:rPr>
+      </w:pPr>
+    </w:p>
+    <w:p>
+      <w:pPr>
+        <w:pStyle w:val="ListParagraph"/>
+        <w:numPr>
+          <w:ilvl w:val="0"/>
+          <w:numId w:val="1"/>
+        </w:numPr>
+        <w:rPr>
+          <w:rFonts w:ascii="Times New Roman" w:hAnsi="Times New Roman" w:cs="Times New Roman"/>
+          <w:sz w:val="28"/>
+          <w:szCs w:val="28"/>
+        </w:rPr>
+      </w:pPr>
+      <w:r>
+        <w:rPr>
+          <w:rFonts w:ascii="Times New Roman" w:hAnsi="Times New Roman" w:cs="Times New Roman"/>
+          <w:sz w:val="28"/>
+          <w:szCs w:val="28"/>
+        </w:rPr>
+        <w:t>Những hạng mục nằm ngoài dự án (Project Exclusions)</w:t>
+      </w:r>
+    </w:p>
+    <w:p>
+      <w:pPr>
+        <w:pStyle w:val="ListParagraph"/>
+        <w:numPr>
+          <w:ilvl w:val="0"/>
+          <w:numId w:val="2"/>
+        </w:numPr>
+        <w:rPr>
+          <w:rFonts w:ascii="Times New Roman" w:hAnsi="Times New Roman" w:cs="Times New Roman"/>
+          <w:sz w:val="28"/>
+          <w:szCs w:val="28"/>
+        </w:rPr>
+      </w:pPr>
+      <w:r>
+        <w:rPr>
+          <w:rFonts w:ascii="Times New Roman" w:hAnsi="Times New Roman" w:cs="Times New Roman"/>
+          <w:sz w:val="28"/>
+          <w:szCs w:val="28"/>
+        </w:rPr>
+        <w:t>Dự án sẽ không bao gồm những hạng mục sau :</w:t>
+      </w:r>
+    </w:p>
+    <w:p>
+      <w:pPr>
+        <w:pStyle w:val="ListParagraph"/>
+        <w:rPr>
+          <w:rFonts w:ascii="Times New Roman" w:hAnsi="Times New Roman" w:cs="Times New Roman"/>
+          <w:sz w:val="28"/>
+          <w:szCs w:val="28"/>
+        </w:rPr>
+      </w:pPr>
+      <w:r>
+        <w:rPr>
+          <w:rFonts w:ascii="Times New Roman" w:hAnsi="Times New Roman" w:cs="Times New Roman"/>
+          <w:sz w:val="28"/>
+          <w:szCs w:val="28"/>
+        </w:rPr>
+        <w:t>+ Tăng số lượng đầu vào xét tuyển học bạ của học sinh.</w:t>
+      </w:r>
+    </w:p>
+    <w:p>
+      <w:pPr>
+        <w:pStyle w:val="ListParagraph"/>
+        <w:rPr>
+          <w:rFonts w:ascii="Times New Roman" w:hAnsi="Times New Roman" w:cs="Times New Roman"/>
+          <w:sz w:val="28"/>
+          <w:szCs w:val="28"/>
+        </w:rPr>
+      </w:pPr>
+      <w:r>
+        <w:rPr>
+          <w:rFonts w:ascii="Times New Roman" w:hAnsi="Times New Roman" w:cs="Times New Roman"/>
+          <w:sz w:val="28"/>
+          <w:szCs w:val="28"/>
+        </w:rPr>
+        <w:t>+ Cải thiện kinh tế, tối ưu chi phí trong nghiệp vụ xét tuyển học bạ của học sinh.</w:t>
+      </w:r>
+    </w:p>
+    <w:p>
+      <w:pPr>
+        <w:pStyle w:val="ListParagraph"/>
+        <w:rPr>
+          <w:rFonts w:ascii="Times New Roman" w:hAnsi="Times New Roman" w:cs="Times New Roman"/>
+          <w:sz w:val="28"/>
+          <w:szCs w:val="28"/>
+        </w:rPr>
+      </w:pPr>
+      <w:r>
+        <w:rPr>
+          <w:rFonts w:ascii="Times New Roman" w:hAnsi="Times New Roman" w:cs="Times New Roman"/>
+          <w:sz w:val="28"/>
+          <w:szCs w:val="28"/>
+        </w:rPr>
+        <w:t>+ Quản lý toàn bộ quy trình nghiệp vụ xét tuyển học bạ.</w:t>
+      </w:r>
+    </w:p>
+    <w:p>
+      <w:pPr>
+        <w:pStyle w:val="ListParagraph"/>
+        <w:rPr>
+          <w:rFonts w:ascii="Times New Roman" w:hAnsi="Times New Roman" w:cs="Times New Roman"/>
+          <w:sz w:val="28"/>
+          <w:szCs w:val="28"/>
+        </w:rPr>
+      </w:pPr>
+      <w:r>
+        <w:rPr>
+          <w:rFonts w:ascii="Times New Roman" w:hAnsi="Times New Roman" w:cs="Times New Roman"/>
+          <w:sz w:val="28"/>
+          <w:szCs w:val="28"/>
+        </w:rPr>
+        <w:t>+ Xét tuyển học sinh theo tiêu chí điểm tốt nghiệp, theo tiêu chí phương thức xét tuyển theo tài năng, học bổng,….</w:t>
+      </w:r>
+    </w:p>
+    <w:p>
+      <w:pPr>
+        <w:rPr>
+          <w:rFonts w:ascii="Times New Roman" w:hAnsi="Times New Roman" w:cs="Times New Roman"/>
+          <w:sz w:val="28"/>
+          <w:szCs w:val="28"/>
+        </w:rPr>
+      </w:pPr>
+    </w:p>
+    <w:p>
+      <w:pPr>
+        <w:pStyle w:val="ListParagraph"/>
+        <w:numPr>
+          <w:ilvl w:val="0"/>
+          <w:numId w:val="1"/>
+        </w:numPr>
+        <w:rPr>
+          <w:rFonts w:ascii="Times New Roman" w:hAnsi="Times New Roman" w:cs="Times New Roman"/>
+          <w:sz w:val="28"/>
+          <w:szCs w:val="28"/>
+        </w:rPr>
+      </w:pPr>
+      <w:r>
+        <w:rPr>
+          <w:rFonts w:ascii="Times New Roman" w:hAnsi="Times New Roman" w:cs="Times New Roman"/>
+          <w:sz w:val="28"/>
+          <w:szCs w:val="28"/>
+        </w:rPr>
+        <w:t>Những ràng buộc của dự án (Project Constraints)</w:t>
+      </w:r>
+    </w:p>
+    <w:p>
+      <w:pPr>
+        <w:ind w:left="360"/>
+        <w:rPr>
+          <w:rFonts w:ascii="Times New Roman" w:hAnsi="Times New Roman" w:cs="Times New Roman"/>
+          <w:sz w:val="28"/>
+          <w:szCs w:val="28"/>
+        </w:rPr>
+      </w:pPr>
+      <w:r>
+        <w:rPr>
+          <w:rFonts w:ascii="Times New Roman" w:hAnsi="Times New Roman" w:cs="Times New Roman"/>
+          <w:sz w:val="28"/>
+          <w:szCs w:val="28"/>
+        </w:rPr>
+        <w:t>Những ràng buộc nghiệp vụ (Business Constraints)</w:t>
+      </w:r>
+      <w:r>
+        <w:rPr>
+          <w:rFonts w:ascii="Times New Roman" w:hAnsi="Times New Roman" w:cs="Times New Roman"/>
+          <w:sz w:val="28"/>
+          <w:szCs w:val="28"/>
+        </w:rPr>
+        <w:t xml:space="preserve">  : </w:t>
+      </w:r>
+    </w:p>
+    <w:p>
+      <w:pPr>
+        <w:pStyle w:val="ListParagraph"/>
+        <w:numPr>
+          <w:ilvl w:val="0"/>
+          <w:numId w:val="2"/>
+        </w:numPr>
+        <w:rPr>
+          <w:rFonts w:ascii="Times New Roman" w:hAnsi="Times New Roman" w:cs="Times New Roman"/>
+          <w:sz w:val="28"/>
+          <w:szCs w:val="28"/>
+        </w:rPr>
+      </w:pPr>
+      <w:r>
+        <w:rPr>
+          <w:rFonts w:ascii="Times New Roman" w:hAnsi="Times New Roman" w:cs="Times New Roman"/>
+          <w:sz w:val="28"/>
+          <w:szCs w:val="28"/>
+        </w:rPr>
+        <w:t>Về yêu cầu nghiệp vụ (Scope) : Đáp ứng được yêu cầu của khách hàng(đã nêu ở phần trước).</w:t>
+      </w:r>
+    </w:p>
+    <w:p>
+      <w:pPr>
+        <w:pStyle w:val="ListParagraph"/>
+        <w:numPr>
+          <w:ilvl w:val="0"/>
+          <w:numId w:val="2"/>
+        </w:numPr>
+        <w:rPr>
+          <w:rFonts w:ascii="Times New Roman" w:hAnsi="Times New Roman" w:cs="Times New Roman"/>
+          <w:sz w:val="28"/>
+          <w:szCs w:val="28"/>
+        </w:rPr>
+      </w:pPr>
+      <w:r>
+        <w:rPr>
+          <w:rFonts w:ascii="Times New Roman" w:hAnsi="Times New Roman" w:cs="Times New Roman"/>
+          <w:sz w:val="28"/>
+          <w:szCs w:val="28"/>
+        </w:rPr>
+        <w:lastRenderedPageBreak/>
+        <w:t>Về mặt thời gian (Time) : Dự án hoàn thành sớm nhất có thể, chậm nhất là đợt tuyển sinh vào năm sau.</w:t>
+      </w:r>
+    </w:p>
+    <w:p>
+      <w:pPr>
+        <w:pStyle w:val="ListParagraph"/>
+        <w:numPr>
+          <w:ilvl w:val="0"/>
+          <w:numId w:val="2"/>
+        </w:numPr>
+        <w:rPr>
+          <w:rFonts w:ascii="Times New Roman" w:hAnsi="Times New Roman" w:cs="Times New Roman"/>
+          <w:sz w:val="28"/>
+          <w:szCs w:val="28"/>
+        </w:rPr>
+      </w:pPr>
+      <w:r>
+        <w:rPr>
+          <w:rFonts w:ascii="Times New Roman" w:hAnsi="Times New Roman" w:cs="Times New Roman"/>
+          <w:sz w:val="28"/>
+          <w:szCs w:val="28"/>
+        </w:rPr>
+        <w:t>Về mặt ngân sách (Costs) : NONE.</w:t>
+      </w:r>
+    </w:p>
+    <w:p>
+      <w:pPr>
+        <w:ind w:left="360"/>
+        <w:rPr>
+          <w:rFonts w:ascii="Times New Roman" w:hAnsi="Times New Roman" w:cs="Times New Roman"/>
+          <w:sz w:val="28"/>
+          <w:szCs w:val="28"/>
+        </w:rPr>
+      </w:pPr>
+      <w:r>
+        <w:rPr>
+          <w:rFonts w:ascii="Times New Roman" w:hAnsi="Times New Roman" w:cs="Times New Roman"/>
+          <w:sz w:val="28"/>
+          <w:szCs w:val="28"/>
+        </w:rPr>
+        <w:t>Những ràng buộc về mặt kỹ thuật (Technique Constraints) :</w:t>
+      </w:r>
+    </w:p>
+    <w:p>
+      <w:pPr>
+        <w:pStyle w:val="ListParagraph"/>
+        <w:numPr>
+          <w:ilvl w:val="0"/>
+          <w:numId w:val="2"/>
+        </w:numPr>
+        <w:rPr>
+          <w:rFonts w:ascii="Times New Roman" w:hAnsi="Times New Roman" w:cs="Times New Roman"/>
+          <w:sz w:val="28"/>
+          <w:szCs w:val="28"/>
+        </w:rPr>
+      </w:pPr>
+      <w:r>
+        <w:rPr>
+          <w:rFonts w:ascii="Times New Roman" w:hAnsi="Times New Roman" w:cs="Times New Roman"/>
+          <w:sz w:val="28"/>
+          <w:szCs w:val="28"/>
+        </w:rPr>
+        <w:t>Phần mềm được phát triển hoàn toàn trên nền tảng C#</w:t>
+      </w:r>
       <w:bookmarkStart w:id="2" w:name="_GoBack"/>
       <w:bookmarkEnd w:id="2"/>
-    </w:p>
-    <w:p>
-      <w:pPr>
-        <w:pStyle w:val="ListParagraph"/>
-        <w:rPr>
-          <w:rFonts w:ascii="Times New Roman" w:hAnsi="Times New Roman" w:cs="Times New Roman"/>
-          <w:b/>
-          <w:sz w:val="28"/>
-          <w:szCs w:val="28"/>
-        </w:rPr>
-      </w:pPr>
     </w:p>
     <w:sectPr>
       <w:pgSz w:w="12240" w:h="15840"/>
@@ -3385,6 +5678,119 @@
     </w:lvl>
   </w:abstractNum>
   <w:abstractNum w:abstractNumId="1">
+    <w:nsid w:val="12684F4B"/>
+    <w:multiLevelType w:val="hybridMultilevel"/>
+    <w:tmpl w:val="47120AA0"/>
+    <w:lvl w:ilvl="0" w:tplc="AD08B3B0">
+      <w:start w:val="1"/>
+      <w:numFmt w:val="bullet"/>
+      <w:lvlText w:val=""/>
+      <w:lvlJc w:val="left"/>
+      <w:pPr>
+        <w:ind w:left="1080" w:hanging="360"/>
+      </w:pPr>
+      <w:rPr>
+        <w:rFonts w:ascii="Symbol" w:hAnsi="Symbol" w:hint="default"/>
+      </w:rPr>
+    </w:lvl>
+    <w:lvl w:ilvl="1" w:tplc="04090003" w:tentative="1">
+      <w:start w:val="1"/>
+      <w:numFmt w:val="bullet"/>
+      <w:lvlText w:val="o"/>
+      <w:lvlJc w:val="left"/>
+      <w:pPr>
+        <w:ind w:left="1800" w:hanging="360"/>
+      </w:pPr>
+      <w:rPr>
+        <w:rFonts w:ascii="Courier New" w:hAnsi="Courier New" w:cs="Courier New" w:hint="default"/>
+      </w:rPr>
+    </w:lvl>
+    <w:lvl w:ilvl="2" w:tplc="04090005" w:tentative="1">
+      <w:start w:val="1"/>
+      <w:numFmt w:val="bullet"/>
+      <w:lvlText w:val=""/>
+      <w:lvlJc w:val="left"/>
+      <w:pPr>
+        <w:ind w:left="2520" w:hanging="360"/>
+      </w:pPr>
+      <w:rPr>
+        <w:rFonts w:ascii="Wingdings" w:hAnsi="Wingdings" w:hint="default"/>
+      </w:rPr>
+    </w:lvl>
+    <w:lvl w:ilvl="3" w:tplc="04090001" w:tentative="1">
+      <w:start w:val="1"/>
+      <w:numFmt w:val="bullet"/>
+      <w:lvlText w:val=""/>
+      <w:lvlJc w:val="left"/>
+      <w:pPr>
+        <w:ind w:left="3240" w:hanging="360"/>
+      </w:pPr>
+      <w:rPr>
+        <w:rFonts w:ascii="Symbol" w:hAnsi="Symbol" w:hint="default"/>
+      </w:rPr>
+    </w:lvl>
+    <w:lvl w:ilvl="4" w:tplc="04090003" w:tentative="1">
+      <w:start w:val="1"/>
+      <w:numFmt w:val="bullet"/>
+      <w:lvlText w:val="o"/>
+      <w:lvlJc w:val="left"/>
+      <w:pPr>
+        <w:ind w:left="3960" w:hanging="360"/>
+      </w:pPr>
+      <w:rPr>
+        <w:rFonts w:ascii="Courier New" w:hAnsi="Courier New" w:cs="Courier New" w:hint="default"/>
+      </w:rPr>
+    </w:lvl>
+    <w:lvl w:ilvl="5" w:tplc="04090005" w:tentative="1">
+      <w:start w:val="1"/>
+      <w:numFmt w:val="bullet"/>
+      <w:lvlText w:val=""/>
+      <w:lvlJc w:val="left"/>
+      <w:pPr>
+        <w:ind w:left="4680" w:hanging="360"/>
+      </w:pPr>
+      <w:rPr>
+        <w:rFonts w:ascii="Wingdings" w:hAnsi="Wingdings" w:hint="default"/>
+      </w:rPr>
+    </w:lvl>
+    <w:lvl w:ilvl="6" w:tplc="04090001" w:tentative="1">
+      <w:start w:val="1"/>
+      <w:numFmt w:val="bullet"/>
+      <w:lvlText w:val=""/>
+      <w:lvlJc w:val="left"/>
+      <w:pPr>
+        <w:ind w:left="5400" w:hanging="360"/>
+      </w:pPr>
+      <w:rPr>
+        <w:rFonts w:ascii="Symbol" w:hAnsi="Symbol" w:hint="default"/>
+      </w:rPr>
+    </w:lvl>
+    <w:lvl w:ilvl="7" w:tplc="04090003" w:tentative="1">
+      <w:start w:val="1"/>
+      <w:numFmt w:val="bullet"/>
+      <w:lvlText w:val="o"/>
+      <w:lvlJc w:val="left"/>
+      <w:pPr>
+        <w:ind w:left="6120" w:hanging="360"/>
+      </w:pPr>
+      <w:rPr>
+        <w:rFonts w:ascii="Courier New" w:hAnsi="Courier New" w:cs="Courier New" w:hint="default"/>
+      </w:rPr>
+    </w:lvl>
+    <w:lvl w:ilvl="8" w:tplc="04090005" w:tentative="1">
+      <w:start w:val="1"/>
+      <w:numFmt w:val="bullet"/>
+      <w:lvlText w:val=""/>
+      <w:lvlJc w:val="left"/>
+      <w:pPr>
+        <w:ind w:left="6840" w:hanging="360"/>
+      </w:pPr>
+      <w:rPr>
+        <w:rFonts w:ascii="Wingdings" w:hAnsi="Wingdings" w:hint="default"/>
+      </w:rPr>
+    </w:lvl>
+  </w:abstractNum>
+  <w:abstractNum w:abstractNumId="2">
     <w:nsid w:val="367C03EF"/>
     <w:multiLevelType w:val="multilevel"/>
     <w:tmpl w:val="224C404C"/>
@@ -3505,7 +5911,7 @@
       </w:rPr>
     </w:lvl>
   </w:abstractNum>
-  <w:abstractNum w:abstractNumId="2">
+  <w:abstractNum w:abstractNumId="3">
     <w:nsid w:val="3F1B3F0A"/>
     <w:multiLevelType w:val="hybridMultilevel"/>
     <w:tmpl w:val="A7FE40B8"/>
@@ -3620,7 +6026,7 @@
       </w:rPr>
     </w:lvl>
   </w:abstractNum>
-  <w:abstractNum w:abstractNumId="3">
+  <w:abstractNum w:abstractNumId="4">
     <w:nsid w:val="3F65342B"/>
     <w:multiLevelType w:val="hybridMultilevel"/>
     <w:tmpl w:val="69A44FC6"/>
@@ -3732,7 +6138,7 @@
       </w:rPr>
     </w:lvl>
   </w:abstractNum>
-  <w:abstractNum w:abstractNumId="4">
+  <w:abstractNum w:abstractNumId="5">
     <w:nsid w:val="48DD1040"/>
     <w:multiLevelType w:val="hybridMultilevel"/>
     <w:tmpl w:val="F75E5936"/>
@@ -3844,7 +6250,7 @@
       </w:rPr>
     </w:lvl>
   </w:abstractNum>
-  <w:abstractNum w:abstractNumId="5">
+  <w:abstractNum w:abstractNumId="6">
     <w:nsid w:val="69930983"/>
     <w:multiLevelType w:val="hybridMultilevel"/>
     <w:tmpl w:val="28D0274E"/>
@@ -3958,22 +6364,25 @@
     </w:lvl>
   </w:abstractNum>
   <w:num w:numId="1">
-    <w:abstractNumId w:val="1"/>
+    <w:abstractNumId w:val="2"/>
   </w:num>
   <w:num w:numId="2">
-    <w:abstractNumId w:val="4"/>
+    <w:abstractNumId w:val="5"/>
   </w:num>
   <w:num w:numId="3">
     <w:abstractNumId w:val="0"/>
   </w:num>
   <w:num w:numId="4">
+    <w:abstractNumId w:val="4"/>
+  </w:num>
+  <w:num w:numId="5">
     <w:abstractNumId w:val="3"/>
   </w:num>
-  <w:num w:numId="5">
-    <w:abstractNumId w:val="2"/>
+  <w:num w:numId="6">
+    <w:abstractNumId w:val="6"/>
   </w:num>
-  <w:num w:numId="6">
-    <w:abstractNumId w:val="5"/>
+  <w:num w:numId="7">
+    <w:abstractNumId w:val="1"/>
   </w:num>
 </w:numbering>
 </file>
@@ -4323,6 +6732,24 @@
       </w:tblCellMar>
     </w:tblPr>
   </w:style>
+  <w:style w:type="paragraph" w:customStyle="1" w:styleId="TableParagraph">
+    <w:name w:val="Table Paragraph"/>
+    <w:basedOn w:val="Normal"/>
+    <w:uiPriority w:val="1"/>
+    <w:qFormat/>
+    <w:rsid w:val="002F4599"/>
+    <w:pPr>
+      <w:widowControl w:val="0"/>
+      <w:autoSpaceDE w:val="0"/>
+      <w:autoSpaceDN w:val="0"/>
+      <w:spacing w:after="0" w:line="240" w:lineRule="auto"/>
+      <w:ind w:left="107"/>
+    </w:pPr>
+    <w:rPr>
+      <w:rFonts w:ascii="Times New Roman" w:eastAsia="Times New Roman" w:hAnsi="Times New Roman" w:cs="Times New Roman"/>
+      <w:lang w:val="vi"/>
+    </w:rPr>
+  </w:style>
 </w:styles>
 </file>
 
@@ -4671,6 +7098,24 @@
       </w:tblCellMar>
     </w:tblPr>
   </w:style>
+  <w:style w:type="paragraph" w:customStyle="1" w:styleId="TableParagraph">
+    <w:name w:val="Table Paragraph"/>
+    <w:basedOn w:val="Normal"/>
+    <w:uiPriority w:val="1"/>
+    <w:qFormat/>
+    <w:rsid w:val="002F4599"/>
+    <w:pPr>
+      <w:widowControl w:val="0"/>
+      <w:autoSpaceDE w:val="0"/>
+      <w:autoSpaceDN w:val="0"/>
+      <w:spacing w:after="0" w:line="240" w:lineRule="auto"/>
+      <w:ind w:left="107"/>
+    </w:pPr>
+    <w:rPr>
+      <w:rFonts w:ascii="Times New Roman" w:eastAsia="Times New Roman" w:hAnsi="Times New Roman" w:cs="Times New Roman"/>
+      <w:lang w:val="vi"/>
+    </w:rPr>
+  </w:style>
 </w:styles>
 </file>
 
@@ -4964,7 +7409,7 @@
 </file>
 
 <file path=customXml/itemProps1.xml><?xml version="1.0" encoding="utf-8"?>
-<ds:datastoreItem xmlns:ds="http://schemas.openxmlformats.org/officeDocument/2006/customXml" ds:itemID="{3A3C6701-6886-4606-A1C0-6453E2812C5D}">
+<ds:datastoreItem xmlns:ds="http://schemas.openxmlformats.org/officeDocument/2006/customXml" ds:itemID="{59E2F1A5-302E-45C3-B59E-D099092E40E1}">
   <ds:schemaRefs>
     <ds:schemaRef ds:uri="http://schemas.openxmlformats.org/officeDocument/2006/bibliography"/>
   </ds:schemaRefs>

</xml_diff>